<commit_message>
Second Draft of White Paper
</commit_message>
<xml_diff>
--- a/Documents/Offshore wind farms_WHITE PAPER DRAFT.docx
+++ b/Documents/Offshore wind farms_WHITE PAPER DRAFT.docx
@@ -428,6 +428,7 @@
                                     <w:dataBinding w:prefixMappings="xmlns:ns0='http://purl.org/dc/elements/1.1/' xmlns:ns1='http://schemas.openxmlformats.org/package/2006/metadata/core-properties' " w:xpath="/ns1:coreProperties[1]/ns0:title[1]" w:storeItemID="{6C3C8BC8-F283-45AE-878A-BAB7291924A1}"/>
                                     <w:text w:multiLine="1"/>
                                   </w:sdtPr>
+                                  <w:sdtEndPr/>
                                   <w:sdtContent>
                                     <w:r>
                                       <w:rPr>
@@ -450,6 +451,7 @@
                                         <w:szCs w:val="64"/>
                                       </w:rPr>
                                       <w:br/>
+                                      <w:t>OFFSHORE WIND FARMS (OWF) LEASES</w:t>
                                     </w:r>
                                     <w:r>
                                       <w:rPr>
@@ -460,7 +462,7 @@
                                         <w:sz w:val="64"/>
                                         <w:szCs w:val="64"/>
                                       </w:rPr>
-                                      <w:t>OFFSHORE WIND FARMS (OWF) LEASES</w:t>
+                                      <w:t xml:space="preserve"> in Oregon</w:t>
                                     </w:r>
                                   </w:sdtContent>
                                 </w:sdt>
@@ -481,6 +483,7 @@
                                   <w:dataBinding w:prefixMappings="xmlns:ns0='http://purl.org/dc/elements/1.1/' xmlns:ns1='http://schemas.openxmlformats.org/package/2006/metadata/core-properties' " w:xpath="/ns1:coreProperties[1]/ns0:subject[1]" w:storeItemID="{6C3C8BC8-F283-45AE-878A-BAB7291924A1}"/>
                                   <w:text/>
                                 </w:sdtPr>
+                                <w:sdtEndPr/>
                                 <w:sdtContent>
                                   <w:p>
                                     <w:pPr>
@@ -563,6 +566,7 @@
                               <w:dataBinding w:prefixMappings="xmlns:ns0='http://purl.org/dc/elements/1.1/' xmlns:ns1='http://schemas.openxmlformats.org/package/2006/metadata/core-properties' " w:xpath="/ns1:coreProperties[1]/ns0:title[1]" w:storeItemID="{6C3C8BC8-F283-45AE-878A-BAB7291924A1}"/>
                               <w:text w:multiLine="1"/>
                             </w:sdtPr>
+                            <w:sdtEndPr/>
                             <w:sdtContent>
                               <w:r>
                                 <w:rPr>
@@ -585,6 +589,7 @@
                                   <w:szCs w:val="64"/>
                                 </w:rPr>
                                 <w:br/>
+                                <w:t>OFFSHORE WIND FARMS (OWF) LEASES</w:t>
                               </w:r>
                               <w:r>
                                 <w:rPr>
@@ -595,7 +600,7 @@
                                   <w:sz w:val="64"/>
                                   <w:szCs w:val="64"/>
                                 </w:rPr>
-                                <w:t>OFFSHORE WIND FARMS (OWF) LEASES</w:t>
+                                <w:t xml:space="preserve"> in Oregon</w:t>
                               </w:r>
                             </w:sdtContent>
                           </w:sdt>
@@ -616,6 +621,7 @@
                             <w:dataBinding w:prefixMappings="xmlns:ns0='http://purl.org/dc/elements/1.1/' xmlns:ns1='http://schemas.openxmlformats.org/package/2006/metadata/core-properties' " w:xpath="/ns1:coreProperties[1]/ns0:subject[1]" w:storeItemID="{6C3C8BC8-F283-45AE-878A-BAB7291924A1}"/>
                             <w:text/>
                           </w:sdtPr>
+                          <w:sdtEndPr/>
                           <w:sdtContent>
                             <w:p>
                               <w:pPr>
@@ -743,6 +749,7 @@
                                     <w:dataBinding w:prefixMappings="xmlns:ns0='http://schemas.microsoft.com/office/2006/coverPageProps' " w:xpath="/ns0:CoverPageProperties[1]/ns0:CompanyEmail[1]" w:storeItemID="{55AF091B-3C7A-41E3-B477-F2FDAA23CFDA}"/>
                                     <w:text/>
                                   </w:sdtPr>
+                                  <w:sdtEndPr/>
                                   <w:sdtContent>
                                     <w:r>
                                       <w:rPr>
@@ -750,7 +757,31 @@
                                         <w:sz w:val="20"/>
                                         <w:szCs w:val="20"/>
                                       </w:rPr>
-                                      <w:t>SwartzSt@oregonstate.edu</w:t>
+                                      <w:t>s</w:t>
+                                    </w:r>
+                                    <w:r>
+                                      <w:rPr>
+                                        <w:color w:val="C1F0C7" w:themeColor="accent3" w:themeTint="33"/>
+                                        <w:sz w:val="20"/>
+                                        <w:szCs w:val="20"/>
+                                      </w:rPr>
+                                      <w:t>wartz</w:t>
+                                    </w:r>
+                                    <w:r>
+                                      <w:rPr>
+                                        <w:color w:val="C1F0C7" w:themeColor="accent3" w:themeTint="33"/>
+                                        <w:sz w:val="20"/>
+                                        <w:szCs w:val="20"/>
+                                      </w:rPr>
+                                      <w:t>s</w:t>
+                                    </w:r>
+                                    <w:r>
+                                      <w:rPr>
+                                        <w:color w:val="C1F0C7" w:themeColor="accent3" w:themeTint="33"/>
+                                        <w:sz w:val="20"/>
+                                        <w:szCs w:val="20"/>
+                                      </w:rPr>
+                                      <w:t>t@oregonstate.edu</w:t>
                                     </w:r>
                                   </w:sdtContent>
                                 </w:sdt>
@@ -862,6 +893,7 @@
                               <w:dataBinding w:prefixMappings="xmlns:ns0='http://schemas.microsoft.com/office/2006/coverPageProps' " w:xpath="/ns0:CoverPageProperties[1]/ns0:CompanyEmail[1]" w:storeItemID="{55AF091B-3C7A-41E3-B477-F2FDAA23CFDA}"/>
                               <w:text/>
                             </w:sdtPr>
+                            <w:sdtEndPr/>
                             <w:sdtContent>
                               <w:r>
                                 <w:rPr>
@@ -869,7 +901,31 @@
                                   <w:sz w:val="20"/>
                                   <w:szCs w:val="20"/>
                                 </w:rPr>
-                                <w:t>SwartzSt@oregonstate.edu</w:t>
+                                <w:t>s</w:t>
+                              </w:r>
+                              <w:r>
+                                <w:rPr>
+                                  <w:color w:val="C1F0C7" w:themeColor="accent3" w:themeTint="33"/>
+                                  <w:sz w:val="20"/>
+                                  <w:szCs w:val="20"/>
+                                </w:rPr>
+                                <w:t>wartz</w:t>
+                              </w:r>
+                              <w:r>
+                                <w:rPr>
+                                  <w:color w:val="C1F0C7" w:themeColor="accent3" w:themeTint="33"/>
+                                  <w:sz w:val="20"/>
+                                  <w:szCs w:val="20"/>
+                                </w:rPr>
+                                <w:t>s</w:t>
+                              </w:r>
+                              <w:r>
+                                <w:rPr>
+                                  <w:color w:val="C1F0C7" w:themeColor="accent3" w:themeTint="33"/>
+                                  <w:sz w:val="20"/>
+                                  <w:szCs w:val="20"/>
+                                </w:rPr>
+                                <w:t>t@oregonstate.edu</w:t>
                               </w:r>
                             </w:sdtContent>
                           </w:sdt>
@@ -955,7 +1011,7 @@
     </w:p>
     <w:p>
       <w:r>
-        <w:t>This paper delves into the strategic siting of floating offshore wind farms along the Oregon coastline. It presents a novel spatial optimization framework developed to assess the economic advantages of power generation in contrast with the potential financial detriments to crucial fishing sectors. The framework utilizes a grid-based approach, integrating comprehensive wind data from the National Renewable Energy Laboratory (NREL) with representative fisheries activity information. By computing a net economic value—derived from projected electricity revenue minus estimated fishery losses—for each potential location, the system identifies and ranks the most favorable development sites. This flexible design allows for subsequent integration of broader environmental and socio-economic factors, fostering a genuinely holistic marine spatial planning process. The analysis underscores how judicious OWF placement can both maximize clean energy output and mitigate negative consequences for Oregon's significant coastal assets.</w:t>
+        <w:t>This paper delves into the strategic siting of floating offshore wind farms along the Oregon coastline. It presents a spatial optimization framework developed to assess the economic advantages of power generation in contrast with the potential financial detriments to crucial fishing sectors. The framework utilizes a grid-based approach, integrating comprehensive wind data from the National Renewable Energy Laboratory (NREL) with representative fisheries activity information. By computing a net economic value—derived from projected electricity revenue minus estimated fishery losses—for each potential location, the system identifies and ranks the most favorable development sites. This flexible design allows for subsequent integration of broader environmental and socio-economic factors, fostering a genuinely holistic marine spatial planning process. The analysis underscores how judicious OWF placement can both maximize clean energy output and mitigate negative consequences for Oregon's significant coastal assets.</w:t>
       </w:r>
     </w:p>
     <w:p>
@@ -1028,6 +1084,71 @@
       </w:r>
     </w:p>
     <w:p>
+      <w:r>
+        <w:t>Oregon’s House Bill 4080 dire</w:t>
+      </w:r>
+      <w:r>
+        <w:t xml:space="preserve">cted the Oregon DLCD to create a roadmap for offshore development. </w:t>
+      </w:r>
+      <w:r>
+        <w:t xml:space="preserve">The standards defined in the roadmap </w:t>
+      </w:r>
+      <w:r>
+        <w:t xml:space="preserve">(Federal Register, </w:t>
+      </w:r>
+      <w:r>
+        <w:t xml:space="preserve">2024) </w:t>
+      </w:r>
+      <w:r>
+        <w:t>supported effective stakeholder engagement, local and regional coastal communit</w:t>
+      </w:r>
+      <w:r>
+        <w:t>y interests</w:t>
+      </w:r>
+      <w:r>
+        <w:t xml:space="preserve">, creation of new economic opportunities, development </w:t>
+      </w:r>
+      <w:r>
+        <w:t xml:space="preserve">of a trained local workforce, protection of tribal cultural resources, </w:t>
+      </w:r>
+      <w:r>
+        <w:t>ecological and species protection, and achievement of state energy objectives.</w:t>
+      </w:r>
+      <w:r>
+        <w:t xml:space="preserve"> Despite the completion of this work, as the process accellerated in 2024, </w:t>
+      </w:r>
+      <w:r>
+        <w:t xml:space="preserve">it faced significant opposition from native Americans, </w:t>
+      </w:r>
+      <w:r>
+        <w:t>southwestern Oregon count</w:t>
+      </w:r>
+      <w:r>
+        <w:t>y governments</w:t>
+      </w:r>
+      <w:r>
+        <w:t>, and the fishing industry.</w:t>
+      </w:r>
+      <w:r>
+        <w:t xml:space="preserve"> After the postponement of the auction, DL</w:t>
+      </w:r>
+      <w:r>
+        <w:t xml:space="preserve">CD has redoubled its </w:t>
+      </w:r>
+      <w:r>
+        <w:t xml:space="preserve">efforts to drive an inclusive process that involves communikties, tribes, and economicly-interested stakeholders. This </w:t>
+      </w:r>
+      <w:r>
+        <w:t xml:space="preserve">white </w:t>
+      </w:r>
+      <w:r>
+        <w:t xml:space="preserve">paper represents an effort to build a framework to </w:t>
+      </w:r>
+      <w:r>
+        <w:t xml:space="preserve">make parts of this process somewhat more objective. </w:t>
+      </w:r>
+    </w:p>
+    <w:p>
       <w:pPr>
         <w:pStyle w:val="Heading3"/>
         <w:ind w:firstLine="720"/>
@@ -1038,7 +1159,17 @@
     </w:p>
     <w:p>
       <w:r>
-        <w:t>This white paper is intended for a diverse audience, including policymakers, energy developers, fishing industry representatives, environmental organizations, and researchers engaged in marine spatial planning. The objective is to offer a clear, data-driven understanding of the complexities involved in siting offshore wind farms and to present a methodological approach that can foster more informed and equitable decision-making. Recognizing the distinct values and concerns of each stakeholder group—from the economic viability of fishing fleets to the ecological protection of marine ecosystems and the sustainability of coastal tourism—is paramount for achieving successful and sustainable offshore wind development.</w:t>
+        <w:t xml:space="preserve">This white paper is intended for a diverse audience, including policymakers, energy developers, fishing industry representatives, environmental organizations, </w:t>
+      </w:r>
+      <w:r>
+        <w:t xml:space="preserve">recreators, </w:t>
+      </w:r>
+      <w:r>
+        <w:t xml:space="preserve">and researchers engaged </w:t>
+      </w:r>
+      <w:r>
+        <w:lastRenderedPageBreak/>
+        <w:t>in marine spatial planning. The objective is to offer a clear, data-driven understanding of the complexities involved in siting offshore wind farms and to present a methodological approach that can foster more informed and equitable decision-making. Recognizing the distinct values and concerns of each stakeholder group—from the economic viability of fishing fleets to the ecological protection of marine ecosystems and the sustainability of coastal tourism—is paramount for achieving successful and sustainable offshore wind development.</w:t>
       </w:r>
     </w:p>
     <w:p>
@@ -1051,11 +1182,37 @@
     </w:p>
     <w:p>
       <w:r>
-        <w:t xml:space="preserve">Oregon, with its abundant offshore wind resources, is poised to play a significant role in the nation's clean energy transition. However, the strategic placement of floating offshore wind turbine farms off its coast presents a multifaceted challenge. While the benefits of clean electricity are </w:t>
-      </w:r>
-      <w:r>
-        <w:lastRenderedPageBreak/>
-        <w:t>clear, the deployment of these large-scale infrastructure projects carries potential costs that can offset these advantages.</w:t>
+        <w:t>Oregon, with its abundant offshore wind resources, is poised to play a significant role in the nation's clean energy transition. However, the strategic placement of floating offshore wind turbine farms off its coast presents a multifaceted challenge. While the benefits of clean electricity</w:t>
+      </w:r>
+      <w:r>
+        <w:t xml:space="preserve"> to the community and </w:t>
+      </w:r>
+      <w:r>
+        <w:t xml:space="preserve">industry </w:t>
+      </w:r>
+      <w:r>
+        <w:t xml:space="preserve">are clear, the deployment of these large-scale infrastructure projects </w:t>
+      </w:r>
+      <w:r>
+        <w:t xml:space="preserve">creates externalities </w:t>
+      </w:r>
+      <w:r>
+        <w:t xml:space="preserve">that impose </w:t>
+      </w:r>
+      <w:r>
+        <w:t xml:space="preserve">potential costs </w:t>
+      </w:r>
+      <w:r>
+        <w:t xml:space="preserve">on other stake holders </w:t>
+      </w:r>
+      <w:r>
+        <w:t xml:space="preserve">that can offset these </w:t>
+      </w:r>
+      <w:r>
+        <w:t>benefits</w:t>
+      </w:r>
+      <w:r>
+        <w:t xml:space="preserve"> as well as create opposition amongst stakeholders when they are not addressed. </w:t>
       </w:r>
     </w:p>
     <w:p>
@@ -1133,16 +1290,8 @@
     <w:p>
       <w:pPr>
         <w:pStyle w:val="Caption"/>
-        <w:rPr>
-          <w:i w:val="0"/>
-          <w:iCs/>
-        </w:rPr>
-      </w:pPr>
-      <w:r>
-        <w:rPr>
-          <w:i w:val="0"/>
-          <w:iCs/>
-        </w:rPr>
+      </w:pPr>
+      <w:r>
         <w:t>Source: BOEM, NCCOS</w:t>
       </w:r>
     </w:p>
@@ -1218,14 +1367,8 @@
     <w:p>
       <w:pPr>
         <w:pStyle w:val="Caption"/>
-        <w:rPr>
-          <w:i w:val="0"/>
-        </w:rPr>
-      </w:pPr>
-      <w:r>
-        <w:rPr>
-          <w:i w:val="0"/>
-        </w:rPr>
+      </w:pPr>
+      <w:r>
         <w:t>Source: NOAA Office of Law Enforcement, California State Polytechnic University, BOEM</w:t>
       </w:r>
     </w:p>
@@ -1262,6 +1405,60 @@
       <w:r>
         <w:t xml:space="preserve"> The physical presence of wind turbines, associated infrastructure (e.g., cables, substations), and exclusion zones can directly displace fishing vessels from historically productive areas. This can force fishers to travel further, incur higher fuel costs, and potentially access less productive grounds, leading to reduced catches and revenue.</w:t>
       </w:r>
+      <w:r>
+        <w:t xml:space="preserve"> </w:t>
+      </w:r>
+      <w:r>
+        <w:t xml:space="preserve">Over the past ten years, fishing revenue has </w:t>
+      </w:r>
+      <w:r>
+        <w:t>ranged from $150 to $190 million (</w:t>
+      </w:r>
+      <w:r>
+        <w:t>The Research Group LLC</w:t>
+      </w:r>
+      <w:r>
+        <w:t>,</w:t>
+      </w:r>
+      <w:r>
+        <w:t xml:space="preserve"> 2024)</w:t>
+      </w:r>
+      <w:r>
+        <w:t>. Of that total, less than $30 million goes through Brookings and Charleston/Coos Bay (Oregon Sea Grant, 2025)</w:t>
+      </w:r>
+      <w:r>
+        <w:t xml:space="preserve">. </w:t>
+      </w:r>
+      <w:r>
+        <w:t xml:space="preserve">We do not have data to allocate this to potential lease sites, so the analysis involves </w:t>
+      </w:r>
+      <w:r>
+        <w:t>reasonable assumptions that can be explored.</w:t>
+      </w:r>
+      <w:r>
+        <w:t xml:space="preserve"> In our analysis, we end up </w:t>
+      </w:r>
+      <w:r>
+        <w:t>estimating a marginal impact of $5-$20 thousand dollars per turbine, and a total impact of approximately $</w:t>
+      </w:r>
+      <w:r>
+        <w:t>9-</w:t>
+      </w:r>
+      <w:r>
+        <w:t>10</w:t>
+      </w:r>
+      <w:r>
+        <w:t xml:space="preserve"> million</w:t>
+      </w:r>
+      <w:r>
+        <w:t xml:space="preserve"> if all</w:t>
+      </w:r>
+      <w:r>
+        <w:t xml:space="preserve"> possible turbines are constructed. </w:t>
+      </w:r>
+      <w:r>
+        <w:t xml:space="preserve"> </w:t>
+      </w:r>
     </w:p>
     <w:p>
       <w:pPr>
@@ -1280,6 +1477,9 @@
       <w:r>
         <w:t xml:space="preserve"> The construction and operation of OWFs can alter marine habitats, create underwater noise, and potentially affect fish migration patterns and spawning grounds. While some studies suggest potential benefits (e.g., artificial reef effects), the overall impact on commercially important species and the broader ecosystem is a subject of ongoing research and concern (Perry &amp; Heyman 2020, Stelzenmüller et al. 2021).</w:t>
       </w:r>
+      <w:r>
+        <w:t xml:space="preserve"> </w:t>
+      </w:r>
     </w:p>
     <w:p>
       <w:pPr>
@@ -1296,7 +1496,25 @@
         <w:t>Impacts on Wildlife:</w:t>
       </w:r>
       <w:r>
-        <w:t xml:space="preserve"> OWFs can affect marine wildlife, including seabirds (e.g., collision risk, habitat displacement) and cetaceans (e.g., noise disturbance during construction and operation, potential alteration of migration routes).</w:t>
+        <w:t xml:space="preserve"> OWFs can affect marine wildlife, including seabirds (e.g., collision risk, habitat displacement) and cetaceans (e.g., noise disturbance during construction and operation, potential alteration of migration routes</w:t>
+      </w:r>
+      <w:r>
+        <w:t xml:space="preserve">, and danger of enganglement with cables </w:t>
+      </w:r>
+      <w:r>
+        <w:t xml:space="preserve">and </w:t>
+      </w:r>
+      <w:r>
+        <w:t xml:space="preserve">turbine </w:t>
+      </w:r>
+      <w:r>
+        <w:t>stabilizing system</w:t>
+      </w:r>
+      <w:r>
+        <w:t>s</w:t>
+      </w:r>
+      <w:r>
+        <w:t>).</w:t>
       </w:r>
     </w:p>
     <w:p>
@@ -1314,7 +1532,68 @@
         <w:t>Impacts on Tourism and Views:</w:t>
       </w:r>
       <w:r>
-        <w:t xml:space="preserve"> The visual presence of wind turbines from the shore can impact coastal tourism, which is a significant economic driver for many Oregon communities.</w:t>
+        <w:t xml:space="preserve"> The visual presence of wind turbines from the shore can impact coastal tourism, is a significant economic driver for many Oregon communities.</w:t>
+      </w:r>
+      <w:r>
+        <w:t xml:space="preserve"> </w:t>
+      </w:r>
+      <w:r>
+        <w:t xml:space="preserve">We </w:t>
+      </w:r>
+      <w:r>
+        <w:lastRenderedPageBreak/>
+        <w:t>do not have good data from Brookings</w:t>
+      </w:r>
+      <w:r>
+        <w:t xml:space="preserve">, but </w:t>
+      </w:r>
+      <w:r>
+        <w:t>coastal tourism in the Coos Bay are</w:t>
+      </w:r>
+      <w:r>
+        <w:t>a</w:t>
+      </w:r>
+      <w:r>
+        <w:t xml:space="preserve"> accounts for approximately </w:t>
+      </w:r>
+      <w:r>
+        <w:t>$150 million in revenue per year</w:t>
+      </w:r>
+      <w:r>
+        <w:t xml:space="preserve">, which is five times the revenue from fisheries. </w:t>
+      </w:r>
+      <w:r>
+        <w:t>The available literature (</w:t>
+      </w:r>
+      <w:r>
+        <w:t xml:space="preserve">McCann and </w:t>
+      </w:r>
+      <w:r>
+        <w:t>Bidwell, 20</w:t>
+      </w:r>
+      <w:r>
+        <w:t>18</w:t>
+      </w:r>
+      <w:r>
+        <w:t xml:space="preserve">; </w:t>
+      </w:r>
+      <w:r>
+        <w:t xml:space="preserve">Lutzeyer and Phnaneuf </w:t>
+      </w:r>
+      <w:r>
+        <w:t xml:space="preserve">2016) indicates </w:t>
+      </w:r>
+      <w:r>
+        <w:t>sometimes that</w:t>
+      </w:r>
+      <w:r>
+        <w:t xml:space="preserve"> tourists are attracted to</w:t>
+      </w:r>
+      <w:r>
+        <w:t xml:space="preserve"> wind farms, and finds very little impact for wind farms as far from shore as in the Oregon plan.</w:t>
+      </w:r>
+      <w:r>
+        <w:t xml:space="preserve"> </w:t>
       </w:r>
     </w:p>
     <w:p>
@@ -1332,7 +1611,10 @@
         <w:t>Economic Valuation Challenges:</w:t>
       </w:r>
       <w:r>
-        <w:t xml:space="preserve"> Quantifying the economic impacts on fisheries, tourism, and the ecological value of biodiversity is complex. It involves not only direct revenue loss but also indirect effects on supply chains, processing, and coastal communities. Comparing these nuanced economic costs with the direct economic benefits of electricity generation requires a robust and transparent framework.</w:t>
+        <w:t xml:space="preserve"> Quantifying the economic impacts on fisheries, tourism, and the ecological value of biodiversity is complex. It involves not only direct revenue loss but also indirect effects on supply chains, processing, and coastal communities. Comparing these nuanced economic costs with the direct economic benefits of electricity generation requires a robust and transparent framework</w:t>
+      </w:r>
+      <w:r>
+        <w:t xml:space="preserve"> and involves simplifying assumptions that must be agreed upon by stakeholders. </w:t>
       </w:r>
     </w:p>
     <w:p>
@@ -1340,6 +1622,198 @@
         <w:numPr>
           <w:ilvl w:val="0"/>
           <w:numId w:val="1"/>
+        </w:numPr>
+      </w:pPr>
+      <w:r>
+        <w:rPr>
+          <w:b/>
+          <w:bCs/>
+        </w:rPr>
+        <w:t>Lack of Integrated Spatial Planning:</w:t>
+      </w:r>
+      <w:r>
+        <w:t xml:space="preserve"> Most existing models for offshore wind farm siting focus mainly on energy generation (power output), overlooking the critical need for a holistic approach that accounts for social, economic, and environmental factors. Without a comprehensive, spatially explicit framework that can quantitatively assess and compare these diverse impacts, decision-making regarding OWF siting can be ad-hoc, leading to suboptimal outcomes, increased stakeholder conflict, and potential delays in project development.</w:t>
+      </w:r>
+    </w:p>
+    <w:p>
+      <w:r>
+        <w:t>The current status quo, characterized by a lack of an integrated spatial optimization tool, risks sub-optimal siting decisions that could either underutilize valuable wind resources or impose disproportionate burdens on the fishing industry, wildlife, and tourism sectors. This highlights the urgent need for a systematic approach to balance these competing interests.</w:t>
+      </w:r>
+    </w:p>
+    <w:p>
+      <w:pPr>
+        <w:pStyle w:val="Heading3"/>
+        <w:ind w:firstLine="720"/>
+      </w:pPr>
+      <w:r>
+        <w:t>2.2. Stakeholder Values</w:t>
+      </w:r>
+    </w:p>
+    <w:p>
+      <w:r>
+        <w:t>Various stakeholder groups hold distinct values concerning offshore wind development:</w:t>
+      </w:r>
+    </w:p>
+    <w:p>
+      <w:pPr>
+        <w:numPr>
+          <w:ilvl w:val="0"/>
+          <w:numId w:val="2"/>
+        </w:numPr>
+      </w:pPr>
+      <w:r>
+        <w:rPr>
+          <w:b/>
+          <w:bCs/>
+        </w:rPr>
+        <w:t>Energy Developers:</w:t>
+      </w:r>
+      <w:r>
+        <w:t xml:space="preserve"> Value high wind resources, proximity to grid connections, cost-effectiveness, and regulatory certainty to maximize energy production and financial returns.</w:t>
+      </w:r>
+    </w:p>
+    <w:p>
+      <w:pPr>
+        <w:numPr>
+          <w:ilvl w:val="0"/>
+          <w:numId w:val="2"/>
+        </w:numPr>
+      </w:pPr>
+      <w:r>
+        <w:rPr>
+          <w:b/>
+          <w:bCs/>
+        </w:rPr>
+        <w:t>Commercial Fishers:</w:t>
+      </w:r>
+      <w:r>
+        <w:t xml:space="preserve"> Value access to traditional fishing grounds, healthy fish stocks, continuity of their livelihoods, and fair compensation for any unavoidable impacts. Their </w:t>
+      </w:r>
+      <w:r>
+        <w:lastRenderedPageBreak/>
+        <w:t>primary concern is the potential loss of fishing revenue and disruption to established practices, which are vital for coastal communities.</w:t>
+      </w:r>
+    </w:p>
+    <w:p>
+      <w:pPr>
+        <w:numPr>
+          <w:ilvl w:val="0"/>
+          <w:numId w:val="2"/>
+        </w:numPr>
+      </w:pPr>
+      <w:r>
+        <w:rPr>
+          <w:b/>
+          <w:bCs/>
+        </w:rPr>
+        <w:t>Environmental Organizations:</w:t>
+      </w:r>
+      <w:r>
+        <w:t xml:space="preserve"> Value the reduction of carbon emissions through renewable energy, but also prioritize the protection of marine ecosystems, biodiversity (which is essential for long-term ecosystem services), and sensitive species (e.g., whales, seabirds) from potential negative impacts of OWF construction and operation.</w:t>
+      </w:r>
+    </w:p>
+    <w:p>
+      <w:pPr>
+        <w:numPr>
+          <w:ilvl w:val="0"/>
+          <w:numId w:val="2"/>
+        </w:numPr>
+      </w:pPr>
+      <w:r>
+        <w:rPr>
+          <w:b/>
+          <w:bCs/>
+        </w:rPr>
+        <w:t>Coastal Communities:</w:t>
+      </w:r>
+      <w:r>
+        <w:t xml:space="preserve"> Value economic development, job creation, and reliable energy supply, but also express concerns about visual impacts, potential changes to coastal tourism (which coastal communities depend on), and the preservation of local character and industries.</w:t>
+      </w:r>
+    </w:p>
+    <w:p>
+      <w:pPr>
+        <w:numPr>
+          <w:ilvl w:val="0"/>
+          <w:numId w:val="2"/>
+        </w:numPr>
+      </w:pPr>
+      <w:r>
+        <w:rPr>
+          <w:b/>
+          <w:bCs/>
+        </w:rPr>
+        <w:t>State and Federal Regulators:</w:t>
+      </w:r>
+      <w:r>
+        <w:t xml:space="preserve"> Value balancing economic development with environmental protection, ensuring public safety, and facilitating orderly and transparent marine spatial planning processes.</w:t>
+      </w:r>
+    </w:p>
+    <w:p>
+      <w:r>
+        <w:t xml:space="preserve">The impacts of offshore wind development must be </w:t>
+      </w:r>
+      <w:r>
+        <w:t>asses in the context of</w:t>
+      </w:r>
+      <w:r>
+        <w:t xml:space="preserve"> these values. For instance, reduced fishing access directly impacts the economic value for commercial fishers, while increased electricity generation contributes to the energy security and climate goals valued by regulators and environmental groups.</w:t>
+      </w:r>
+    </w:p>
+    <w:p>
+      <w:pPr>
+        <w:pStyle w:val="Heading3"/>
+        <w:ind w:firstLine="720"/>
+      </w:pPr>
+      <w:r>
+        <w:t>2.3. Status Quo Consequences</w:t>
+      </w:r>
+    </w:p>
+    <w:p>
+      <w:r>
+        <w:t>Maintaining the status quo—where siting decisions are made without a robust, quantitative spatial optimization framework that explicitly balances energy and other vital coastal resources—carries significant consequences for all stakeholder groups:</w:t>
+      </w:r>
+    </w:p>
+    <w:p>
+      <w:pPr>
+        <w:numPr>
+          <w:ilvl w:val="0"/>
+          <w:numId w:val="3"/>
+        </w:numPr>
+      </w:pPr>
+      <w:r>
+        <w:rPr>
+          <w:b/>
+          <w:bCs/>
+        </w:rPr>
+        <w:t>For Energy Developers:</w:t>
+      </w:r>
+      <w:r>
+        <w:t xml:space="preserve"> Increased risk of project delays due to prolonged permitting processes, legal challenges from opposition groups, and potential for siting in areas with lower net economic benefit due to unforeseen conflicts.</w:t>
+      </w:r>
+    </w:p>
+    <w:p>
+      <w:pPr>
+        <w:numPr>
+          <w:ilvl w:val="0"/>
+          <w:numId w:val="3"/>
+        </w:numPr>
+      </w:pPr>
+      <w:r>
+        <w:rPr>
+          <w:b/>
+          <w:bCs/>
+        </w:rPr>
+        <w:t>For Commercial Fishers:</w:t>
+      </w:r>
+      <w:r>
+        <w:t xml:space="preserve"> Continued uncertainty regarding future access to fishing grounds, potential for significant unmitigated economic losses, and erosion of trust in the planning process.</w:t>
+      </w:r>
+    </w:p>
+    <w:p>
+      <w:pPr>
+        <w:numPr>
+          <w:ilvl w:val="0"/>
+          <w:numId w:val="3"/>
         </w:numPr>
       </w:pPr>
       <w:r>
@@ -1348,36 +1822,17 @@
           <w:bCs/>
         </w:rPr>
         <w:lastRenderedPageBreak/>
-        <w:t>Lack of Integrated Spatial Planning:</w:t>
-      </w:r>
-      <w:r>
-        <w:t xml:space="preserve"> Most existing models for offshore wind farm siting focus mainly on energy generation (power output), overlooking the critical need for a holistic approach that accounts for social, economic, and environmental factors. Without a comprehensive, spatially explicit framework that can quantitatively assess and compare these diverse impacts, decision-making regarding OWF siting can be ad-hoc, leading to suboptimal outcomes, increased stakeholder conflict, and potential delays in project development.</w:t>
-      </w:r>
-    </w:p>
-    <w:p>
-      <w:r>
-        <w:t>The current status quo, characterized by a lack of an integrated spatial optimization tool, risks sub-optimal siting decisions that could either underutilize valuable wind resources or impose disproportionate burdens on the fishing industry, wildlife, and tourism sectors. This highlights the urgent need for a systematic approach to balance these competing interests.</w:t>
-      </w:r>
-    </w:p>
-    <w:p>
-      <w:pPr>
-        <w:pStyle w:val="Heading3"/>
-        <w:ind w:firstLine="720"/>
-      </w:pPr>
-      <w:r>
-        <w:t>2.2. Stakeholder Values</w:t>
-      </w:r>
-    </w:p>
-    <w:p>
-      <w:r>
-        <w:t>Various stakeholder groups hold distinct values concerning offshore wind development:</w:t>
+        <w:t>For Environmental Organizations:</w:t>
+      </w:r>
+      <w:r>
+        <w:t xml:space="preserve"> Risk of OWF placement in ecologically sensitive areas if environmental impacts are not adequately quantified and factored into spatial decisions.</w:t>
       </w:r>
     </w:p>
     <w:p>
       <w:pPr>
         <w:numPr>
           <w:ilvl w:val="0"/>
-          <w:numId w:val="2"/>
+          <w:numId w:val="3"/>
         </w:numPr>
       </w:pPr>
       <w:r>
@@ -1385,17 +1840,17 @@
           <w:b/>
           <w:bCs/>
         </w:rPr>
-        <w:t>Energy Developers:</w:t>
-      </w:r>
-      <w:r>
-        <w:t xml:space="preserve"> Value high wind resources, proximity to grid connections, cost-effectiveness, and regulatory certainty to maximize energy production and financial returns.</w:t>
+        <w:t>For Coastal Communities:</w:t>
+      </w:r>
+      <w:r>
+        <w:t xml:space="preserve"> Potential for social and economic disruption if local industries (like fishing or tourism) are severely impacted, or if the perceived benefits of OWFs do not materialize locally.</w:t>
       </w:r>
     </w:p>
     <w:p>
       <w:pPr>
         <w:numPr>
           <w:ilvl w:val="0"/>
-          <w:numId w:val="2"/>
+          <w:numId w:val="3"/>
         </w:numPr>
       </w:pPr>
       <w:r>
@@ -1403,17 +1858,106 @@
           <w:b/>
           <w:bCs/>
         </w:rPr>
-        <w:t>Commercial Fishers:</w:t>
-      </w:r>
-      <w:r>
-        <w:t xml:space="preserve"> Value access to traditional fishing grounds, healthy fish stocks, continuity of their livelihoods, and fair compensation for any unavoidable impacts. Their primary concern is the potential loss of fishing revenue and disruption to established practices, which are vital for coastal communities.</w:t>
+        <w:t>For Regulators:</w:t>
+      </w:r>
+      <w:r>
+        <w:t xml:space="preserve"> Challenges in achieving state and federal energy goals efficiently, increased administrative burden from mediating conflicts, and difficulty in demonstrating transparent and equitable decision-making.</w:t>
+      </w:r>
+    </w:p>
+    <w:p>
+      <w:r>
+        <w:t>In our analysis, we estimate potential revenue of $2.5Billion</w:t>
+      </w:r>
+      <w:r>
+        <w:t xml:space="preserve"> from off-shore generation. </w:t>
+      </w:r>
+      <w:r>
+        <w:t xml:space="preserve">The impact of off-shore generation on fisheries revenue would be significantly less than $30 million, the total fisheries revenue from Broookings and Coos Bay / Charleston. </w:t>
+      </w:r>
+      <w:r>
+        <w:t>Environmental and tourism impacts are out of scope for this paper.</w:t>
+      </w:r>
+    </w:p>
+    <w:p>
+      <w:r>
+        <w:t xml:space="preserve">The </w:t>
+      </w:r>
+      <w:r>
+        <w:t>cost of the status quo is that electric generation companies</w:t>
+      </w:r>
+      <w:r>
+        <w:t xml:space="preserve"> typically focus on </w:t>
+      </w:r>
+      <w:r>
+        <w:t xml:space="preserve">their own business concerns, and other stakeholder concerns do not enter </w:t>
+      </w:r>
+      <w:r>
+        <w:t>the leasing process in a structural manner. P</w:t>
+      </w:r>
+      <w:r>
+        <w:t xml:space="preserve">ut off by the lack of political consensus around off-shore leasing and the lack of infrastructure on the coast, </w:t>
+      </w:r>
+      <w:r>
+        <w:t xml:space="preserve">generation companies seem </w:t>
+      </w:r>
+      <w:r>
+        <w:t xml:space="preserve">uninterested in </w:t>
+      </w:r>
+      <w:r>
+        <w:t>bidding on leases. The value of the analysis in the white paper is that it provides a framework that might enable the state government</w:t>
+      </w:r>
+      <w:r>
+        <w:t xml:space="preserve"> </w:t>
+      </w:r>
+      <w:r>
+        <w:t xml:space="preserve">to foreground externalities and build consensus. </w:t>
+      </w:r>
+    </w:p>
+    <w:p>
+      <w:pPr>
+        <w:pStyle w:val="Heading2"/>
+      </w:pPr>
+      <w:r>
+        <w:t xml:space="preserve">3. </w:t>
+      </w:r>
+      <w:r>
+        <w:t>Proposed Solution</w:t>
+      </w:r>
+      <w:r>
+        <w:t>: A Spatial Optimization System for Offshore Wind Siting</w:t>
+      </w:r>
+    </w:p>
+    <w:p>
+      <w:r>
+        <w:t>To address the complex spatial conflicts arising from offshore wind farm development, we propose and implement a spatial optimization system. This system is designed to provide a quantitative framework for evaluating potential offshore wind sites by explicitly balancing the economic benefits of electricity generation against the economic costs to commercial fisheries. The primary objective is to maximize the</w:t>
+      </w:r>
+      <w:r>
+        <w:t>z</w:t>
+      </w:r>
+      <w:r>
+        <w:t xml:space="preserve"> "profit," defined as the net economic value derived from a given site (electricity revenue minus fishery loss).</w:t>
+      </w:r>
+    </w:p>
+    <w:p>
+      <w:pPr>
+        <w:pStyle w:val="Heading3"/>
+        <w:ind w:firstLine="720"/>
+      </w:pPr>
+      <w:r>
+        <w:lastRenderedPageBreak/>
+        <w:t>3.1. Acceptable Solution Criteria</w:t>
+      </w:r>
+    </w:p>
+    <w:p>
+      <w:r>
+        <w:t>For any proposed solution to be effective in mediating the conflicts between offshore wind development and fisheries, it must fulfill several critical criteria:</w:t>
       </w:r>
     </w:p>
     <w:p>
       <w:pPr>
         <w:numPr>
           <w:ilvl w:val="0"/>
-          <w:numId w:val="2"/>
+          <w:numId w:val="4"/>
         </w:numPr>
       </w:pPr>
       <w:r>
@@ -1421,17 +1965,17 @@
           <w:b/>
           <w:bCs/>
         </w:rPr>
-        <w:t>Environmental Organizations:</w:t>
-      </w:r>
-      <w:r>
-        <w:t xml:space="preserve"> Value the reduction of carbon emissions through renewable energy, but also prioritize the protection of marine ecosystems, biodiversity (which is essential for long-term ecosystem services), and sensitive species (e.g., whales, seabirds) from potential negative impacts of OWF construction and operation.</w:t>
+        <w:t>Quantitative Assessment:</w:t>
+      </w:r>
+      <w:r>
+        <w:t xml:space="preserve"> The solution must provide a quantifiable measure of both benefits (electricity generation) and costs (fishery impacts) in a common economic unit (e.g., dollar values) to allow for direct comparison and optimization.</w:t>
       </w:r>
     </w:p>
     <w:p>
       <w:pPr>
         <w:numPr>
           <w:ilvl w:val="0"/>
-          <w:numId w:val="2"/>
+          <w:numId w:val="4"/>
         </w:numPr>
       </w:pPr>
       <w:r>
@@ -1439,17 +1983,394 @@
           <w:b/>
           <w:bCs/>
         </w:rPr>
-        <w:t>Coastal Communities:</w:t>
-      </w:r>
-      <w:r>
-        <w:t xml:space="preserve"> Value economic development, job creation, and reliable energy supply, but also express concerns about visual impacts, potential changes to coastal tourism (which coastal communities depend on), and the preservation of local character and industries.</w:t>
+        <w:t>Spatially Explicit:</w:t>
+      </w:r>
+      <w:r>
+        <w:t xml:space="preserve"> The analysis must account for the geographical variation in wind resources, fishing activity, and potential impacts across the study area. This requires a grid-based or similar spatial framework.</w:t>
       </w:r>
     </w:p>
     <w:p>
       <w:pPr>
         <w:numPr>
           <w:ilvl w:val="0"/>
-          <w:numId w:val="2"/>
+          <w:numId w:val="4"/>
+        </w:numPr>
+      </w:pPr>
+      <w:r>
+        <w:rPr>
+          <w:b/>
+          <w:bCs/>
+        </w:rPr>
+        <w:t>Data-Driven:</w:t>
+      </w:r>
+      <w:r>
+        <w:t xml:space="preserve"> The system should leverage available scientific data and robust methodologies for assessing wind potential and characterizing fisheries.</w:t>
+      </w:r>
+    </w:p>
+    <w:p>
+      <w:pPr>
+        <w:numPr>
+          <w:ilvl w:val="0"/>
+          <w:numId w:val="4"/>
+        </w:numPr>
+      </w:pPr>
+      <w:r>
+        <w:rPr>
+          <w:b/>
+          <w:bCs/>
+        </w:rPr>
+        <w:t>Transparent and Reproducible:</w:t>
+      </w:r>
+      <w:r>
+        <w:t xml:space="preserve"> The methodology should be clear, well-documented, and capable of being replicated by others, fostering trust among stakeholders.</w:t>
+      </w:r>
+    </w:p>
+    <w:p>
+      <w:pPr>
+        <w:numPr>
+          <w:ilvl w:val="0"/>
+          <w:numId w:val="4"/>
+        </w:numPr>
+      </w:pPr>
+      <w:r>
+        <w:rPr>
+          <w:b/>
+          <w:bCs/>
+        </w:rPr>
+        <w:t>Modular and Adaptable:</w:t>
+      </w:r>
+      <w:r>
+        <w:t xml:space="preserve"> The framework should be designed to easily incorporate additional impact categories (e.g., tourism, wildlife, shipping) in future iterations without requiring a</w:t>
+      </w:r>
+      <w:r>
+        <w:t>n overhawl</w:t>
+      </w:r>
+      <w:r>
+        <w:t>.</w:t>
+      </w:r>
+    </w:p>
+    <w:p>
+      <w:pPr>
+        <w:numPr>
+          <w:ilvl w:val="0"/>
+          <w:numId w:val="4"/>
+        </w:numPr>
+      </w:pPr>
+      <w:r>
+        <w:rPr>
+          <w:b/>
+          <w:bCs/>
+        </w:rPr>
+        <w:t>Actionable Insights:</w:t>
+      </w:r>
+      <w:r>
+        <w:t xml:space="preserve"> The output must provide clear, ranked recommendations for optimal siting that can directly inform marine spatial planning and policy decisions.</w:t>
+      </w:r>
+    </w:p>
+    <w:p>
+      <w:pPr>
+        <w:pStyle w:val="Heading3"/>
+        <w:ind w:firstLine="360"/>
+      </w:pPr>
+      <w:r>
+        <w:t>3.2. Proposed Spatial Optimization System</w:t>
+      </w:r>
+    </w:p>
+    <w:p>
+      <w:r>
+        <w:t>Our implemented system, developed in R, integrates various spatial and economic datasets to perform a comprehensive tradeoff analysis. The core steps are outlined below, reflecting the structure and functions within the provided R code.</w:t>
+      </w:r>
+    </w:p>
+    <w:p>
+      <w:pPr>
+        <w:pStyle w:val="Heading4"/>
+      </w:pPr>
+      <w:r>
+        <w:t>3.2.1. Lease Area and Grid Creation</w:t>
+      </w:r>
+    </w:p>
+    <w:p>
+      <w:r>
+        <w:t>The initial phase defin</w:t>
+      </w:r>
+      <w:r>
+        <w:t xml:space="preserve">es </w:t>
+      </w:r>
+      <w:r>
+        <w:t>the geographical scope of the analysis and establish</w:t>
+      </w:r>
+      <w:r>
+        <w:t>es</w:t>
+      </w:r>
+      <w:r>
+        <w:t xml:space="preserve"> a high-resolution grid for subsequent assessments.</w:t>
+      </w:r>
+    </w:p>
+    <w:p>
+      <w:r>
+        <w:rPr>
+          <w:b/>
+          <w:bCs/>
+        </w:rPr>
+        <w:t>Lease Areas:</w:t>
+      </w:r>
+      <w:r>
+        <w:t xml:space="preserve"> Specific offshore wind development zones are </w:t>
+      </w:r>
+      <w:r>
+        <w:t>proposed</w:t>
+      </w:r>
+      <w:r>
+        <w:t xml:space="preserve"> for Oregon, identified as "Coos Bay" and "Brookings." These areas are defined by their respective longitudinal and </w:t>
+      </w:r>
+      <w:r>
+        <w:lastRenderedPageBreak/>
+        <w:t>latitudinal boundaries (</w:t>
+      </w:r>
+      <w:r>
+        <w:t xml:space="preserve">Coos Bay: </w:t>
+      </w:r>
+      <w:r>
+        <w:t>-125.5</w:t>
+      </w:r>
+      <w:r>
+        <w:rPr>
+          <w:rFonts w:ascii="Cambria Math" w:hAnsi="Cambria Math" w:cs="Cambria Math"/>
+        </w:rPr>
+        <w:t>°</w:t>
+      </w:r>
+      <w:r>
+        <w:rPr>
+          <w:rFonts w:ascii="Cambria Math" w:hAnsi="Cambria Math" w:cs="Cambria Math"/>
+        </w:rPr>
+        <w:t xml:space="preserve"> to -12</w:t>
+      </w:r>
+      <w:r>
+        <w:rPr>
+          <w:rFonts w:ascii="Cambria Math" w:hAnsi="Cambria Math" w:cs="Cambria Math"/>
+        </w:rPr>
+        <w:t>4.8</w:t>
+      </w:r>
+      <w:r>
+        <w:rPr>
+          <w:rFonts w:ascii="Cambria Math" w:hAnsi="Cambria Math" w:cs="Cambria Math"/>
+        </w:rPr>
+        <w:t>°</w:t>
+      </w:r>
+      <w:r>
+        <w:rPr>
+          <w:rFonts w:ascii="Cambria Math" w:hAnsi="Cambria Math" w:cs="Cambria Math"/>
+        </w:rPr>
+        <w:t xml:space="preserve"> longitude; 43.8</w:t>
+      </w:r>
+      <w:r>
+        <w:rPr>
+          <w:rFonts w:ascii="Cambria Math" w:hAnsi="Cambria Math" w:cs="Cambria Math"/>
+        </w:rPr>
+        <w:t>°</w:t>
+      </w:r>
+      <w:r>
+        <w:rPr>
+          <w:rFonts w:ascii="Cambria Math" w:hAnsi="Cambria Math" w:cs="Cambria Math"/>
+        </w:rPr>
+        <w:t xml:space="preserve"> to 44.3</w:t>
+      </w:r>
+      <w:r>
+        <w:rPr>
+          <w:rFonts w:ascii="Cambria Math" w:hAnsi="Cambria Math" w:cs="Cambria Math"/>
+        </w:rPr>
+        <w:t>°</w:t>
+      </w:r>
+      <w:r>
+        <w:rPr>
+          <w:rFonts w:ascii="Cambria Math" w:hAnsi="Cambria Math" w:cs="Cambria Math"/>
+        </w:rPr>
+        <w:t xml:space="preserve"> latitude),</w:t>
+      </w:r>
+      <w:r>
+        <w:t xml:space="preserve"> </w:t>
+      </w:r>
+      <w:r>
+        <w:t>Brooking</w:t>
+      </w:r>
+      <w:r>
+        <w:t>: −12</w:t>
+      </w:r>
+      <w:r>
+        <w:t>4.8</w:t>
+      </w:r>
+      <w:r>
+        <w:rPr>
+          <w:rFonts w:ascii="Cambria Math" w:hAnsi="Cambria Math" w:cs="Cambria Math"/>
+        </w:rPr>
+        <w:t>°</w:t>
+      </w:r>
+      <w:r>
+        <w:t xml:space="preserve"> to −124.</w:t>
+      </w:r>
+      <w:r>
+        <w:t>3</w:t>
+      </w:r>
+      <w:r>
+        <w:rPr>
+          <w:rFonts w:ascii="Cambria Math" w:hAnsi="Cambria Math" w:cs="Cambria Math"/>
+        </w:rPr>
+        <w:t>°</w:t>
+      </w:r>
+      <w:r>
+        <w:t xml:space="preserve"> longitude, 4</w:t>
+      </w:r>
+      <w:r>
+        <w:t>2</w:t>
+      </w:r>
+      <w:r>
+        <w:rPr>
+          <w:rFonts w:ascii="Cambria Math" w:hAnsi="Cambria Math" w:cs="Cambria Math"/>
+        </w:rPr>
+        <w:t>°</w:t>
+      </w:r>
+      <w:r>
+        <w:t xml:space="preserve"> to 4</w:t>
+      </w:r>
+      <w:r>
+        <w:t>2.8</w:t>
+      </w:r>
+      <w:r>
+        <w:rPr>
+          <w:rFonts w:ascii="Cambria Math" w:hAnsi="Cambria Math" w:cs="Cambria Math"/>
+        </w:rPr>
+        <w:t>°</w:t>
+      </w:r>
+      <w:r>
+        <w:t xml:space="preserve"> latitude).</w:t>
+      </w:r>
+    </w:p>
+    <w:p>
+      <w:r>
+        <w:rPr>
+          <w:b/>
+          <w:bCs/>
+        </w:rPr>
+        <w:t>Analysis Grid:</w:t>
+      </w:r>
+      <w:r>
+        <w:t xml:space="preserve"> Within these designated lease areas, </w:t>
+      </w:r>
+      <w:r>
+        <w:t xml:space="preserve">we generate </w:t>
+      </w:r>
+      <w:r>
+        <w:t>a uniform grid composed of 2</w:t>
+      </w:r>
+      <w:r>
+        <w:t>x</w:t>
+      </w:r>
+      <w:r>
+        <w:t>2 km cell</w:t>
+      </w:r>
+      <w:r>
+        <w:t>s</w:t>
+      </w:r>
+      <w:r>
+        <w:t>. Each cell represents a discrete potential site for offshore wind development</w:t>
+      </w:r>
+      <w:r>
+        <w:t xml:space="preserve"> (under the assumption that typical wind turbines require this amount of space)</w:t>
+      </w:r>
+      <w:r>
+        <w:t>. The geographic centroids of these cells serve as reference points for data retrieval and spatial computations. This fine-grained resolution facilitates detailed spatial analysis of varying conditions across the study region.</w:t>
+      </w:r>
+      <w:r>
+        <w:t xml:space="preserve">The </w:t>
+      </w:r>
+      <w:r>
+        <w:t>two lease areas contain approximately 1750 potential turbine sites.</w:t>
+      </w:r>
+    </w:p>
+    <w:p>
+      <w:pPr>
+        <w:pStyle w:val="Heading4"/>
+      </w:pPr>
+      <w:r>
+        <w:t>3.2.2. Wind Resource Assessment and Electricity Generation</w:t>
+      </w:r>
+    </w:p>
+    <w:p>
+      <w:r>
+        <w:t xml:space="preserve">This </w:t>
+      </w:r>
+      <w:r>
+        <w:t>phase of the analysis</w:t>
+      </w:r>
+      <w:r>
+        <w:t xml:space="preserve"> quantifies the energy generation potential and corresponding revenue for each individual grid cell.</w:t>
+      </w:r>
+    </w:p>
+    <w:p>
+      <w:pPr>
+        <w:jc w:val="center"/>
+      </w:pPr>
+      <w:r>
+        <w:object w:dxaOrig="8222" w:dyaOrig="8213" w14:anchorId="0C18AA95">
+          <v:shapetype id="_x0000_t75" coordsize="21600,21600" o:spt="75" o:preferrelative="t" path="m@4@5l@4@11@9@11@9@5xe" filled="f" stroked="f">
+            <v:stroke joinstyle="miter"/>
+            <v:formulas>
+              <v:f eqn="if lineDrawn pixelLineWidth 0"/>
+              <v:f eqn="sum @0 1 0"/>
+              <v:f eqn="sum 0 0 @1"/>
+              <v:f eqn="prod @2 1 2"/>
+              <v:f eqn="prod @3 21600 pixelWidth"/>
+              <v:f eqn="prod @3 21600 pixelHeight"/>
+              <v:f eqn="sum @0 0 1"/>
+              <v:f eqn="prod @6 1 2"/>
+              <v:f eqn="prod @7 21600 pixelWidth"/>
+              <v:f eqn="sum @8 21600 0"/>
+              <v:f eqn="prod @7 21600 pixelHeight"/>
+              <v:f eqn="sum @10 21600 0"/>
+            </v:formulas>
+            <v:path o:extrusionok="f" gradientshapeok="t" o:connecttype="rect"/>
+            <o:lock v:ext="edit" aspectratio="t"/>
+          </v:shapetype>
+          <v:shape id="_x0000_i1027" type="#_x0000_t75" style="width:348pt;height:348pt" o:ole="">
+            <v:imagedata r:id="rId13" o:title=""/>
+          </v:shape>
+          <o:OLEObject Type="Embed" ProgID="Unknown" ShapeID="_x0000_i1027" DrawAspect="Content" ObjectID="_1811249967" r:id="rId14"/>
+        </w:object>
+      </w:r>
+    </w:p>
+    <w:p>
+      <w:pPr>
+        <w:pStyle w:val="Caption"/>
+      </w:pPr>
+      <w:r>
+        <w:t xml:space="preserve">Figure </w:t>
+      </w:r>
+      <w:r>
+        <w:t>3</w:t>
+      </w:r>
+      <w:r>
+        <w:t xml:space="preserve">: </w:t>
+      </w:r>
+      <w:r>
+        <w:t>Mean annual offshore wind speads</w:t>
+      </w:r>
+      <w:r>
+        <w:t xml:space="preserve"> in Southern Oregon</w:t>
+      </w:r>
+      <w:r>
+        <w:t xml:space="preserve"> </w:t>
+      </w:r>
+    </w:p>
+    <w:p>
+      <w:pPr>
+        <w:jc w:val="center"/>
+      </w:pPr>
+    </w:p>
+    <w:p>
+      <w:pPr>
+        <w:numPr>
+          <w:ilvl w:val="0"/>
+          <w:numId w:val="6"/>
         </w:numPr>
       </w:pPr>
       <w:r>
@@ -1458,36 +2379,44 @@
           <w:bCs/>
         </w:rPr>
         <w:lastRenderedPageBreak/>
-        <w:t>State and Federal Regulators:</w:t>
-      </w:r>
-      <w:r>
-        <w:t xml:space="preserve"> Value balancing economic development with environmental protection, ensuring public safety, and facilitating orderly and transparent marine spatial planning processes.</w:t>
-      </w:r>
-    </w:p>
-    <w:p>
-      <w:r>
-        <w:t>The impacts of offshore wind development must be related to these values. For instance, reduced fishing access directly impacts the economic value for commercial fishers, while increased electricity generation contributes to the energy security and climate goals valued by regulators and environmental groups.</w:t>
-      </w:r>
-    </w:p>
-    <w:p>
-      <w:pPr>
-        <w:pStyle w:val="Heading3"/>
-        <w:ind w:firstLine="720"/>
-      </w:pPr>
-      <w:r>
-        <w:t>2.3. Status Quo Consequences</w:t>
-      </w:r>
-    </w:p>
-    <w:p>
-      <w:r>
-        <w:t>Maintaining the status quo—where siting decisions are made without a robust, quantitative spatial optimization framework that explicitly balances energy and other vital coastal resources—carries significant consequences for all stakeholder groups:</w:t>
+        <w:t>Bulk Wind Data Download:</w:t>
+      </w:r>
+      <w:r>
+        <w:t xml:space="preserve"> The system </w:t>
+      </w:r>
+      <w:r>
+        <w:t>uses</w:t>
+      </w:r>
+      <w:r>
+        <w:t xml:space="preserve"> comprehensive wind speed data from the National Renewable Energy Laboratory (NREL) Wind Toolkit API.</w:t>
+      </w:r>
+      <w:r>
+        <w:t xml:space="preserve"> We built a full 2019 dataset from </w:t>
+      </w:r>
+      <w:r>
+        <w:t xml:space="preserve">from all monthly data in the </w:t>
+      </w:r>
+      <w:r>
+        <w:t xml:space="preserve">lease region and </w:t>
+      </w:r>
+      <w:r>
+        <w:t xml:space="preserve">randomly selected subset using data from March, June, September, and December </w:t>
+      </w:r>
+      <w:r>
+        <w:t xml:space="preserve">that is about 2.5% of the size of the full datset yet </w:t>
+      </w:r>
+      <w:r>
+        <w:t>yields similar results</w:t>
+      </w:r>
+      <w:r>
+        <w:t>.</w:t>
       </w:r>
     </w:p>
     <w:p>
       <w:pPr>
         <w:numPr>
           <w:ilvl w:val="0"/>
-          <w:numId w:val="3"/>
+          <w:numId w:val="6"/>
         </w:numPr>
       </w:pPr>
       <w:r>
@@ -1495,469 +2424,41 @@
           <w:b/>
           <w:bCs/>
         </w:rPr>
-        <w:t>For Energy Developers:</w:t>
-      </w:r>
-      <w:r>
-        <w:t xml:space="preserve"> Increased risk of project delays due to prolonged permitting processes, legal challenges from opposition groups, and potential for siting in areas with lower net economic benefit due to unforeseen conflicts.</w:t>
-      </w:r>
-    </w:p>
-    <w:p>
-      <w:pPr>
-        <w:numPr>
-          <w:ilvl w:val="0"/>
-          <w:numId w:val="3"/>
-        </w:numPr>
-      </w:pPr>
+        <w:t xml:space="preserve">Wind Power and Electricity Revenue </w:t>
+      </w:r>
       <w:r>
         <w:rPr>
           <w:b/>
           <w:bCs/>
         </w:rPr>
-        <w:t>For Commercial Fishers:</w:t>
-      </w:r>
-      <w:r>
-        <w:t xml:space="preserve"> Continued uncertainty regarding future access to fishing grounds, potential for significant unmitigated economic losses, and erosion of trust in the planning process.</w:t>
-      </w:r>
-    </w:p>
-    <w:p>
-      <w:pPr>
-        <w:numPr>
-          <w:ilvl w:val="0"/>
-          <w:numId w:val="3"/>
-        </w:numPr>
-      </w:pPr>
-      <w:r>
-        <w:rPr>
-          <w:b/>
-          <w:bCs/>
-        </w:rPr>
-        <w:t>For Environmental Organizations:</w:t>
-      </w:r>
-      <w:r>
-        <w:t xml:space="preserve"> Risk of OWF placement in ecologically sensitive areas if environmental impacts are not adequately quantified and factored into spatial decisions.</w:t>
-      </w:r>
-    </w:p>
-    <w:p>
-      <w:pPr>
-        <w:numPr>
-          <w:ilvl w:val="0"/>
-          <w:numId w:val="3"/>
-        </w:numPr>
-      </w:pPr>
-      <w:r>
-        <w:rPr>
-          <w:b/>
-          <w:bCs/>
-        </w:rPr>
-        <w:t>For Coastal Communities:</w:t>
-      </w:r>
-      <w:r>
-        <w:t xml:space="preserve"> Potential for social and economic disruption if local industries (like fishing or tourism) are severely impacted, or if the perceived benefits of OWFs do not materialize locally.</w:t>
-      </w:r>
-    </w:p>
-    <w:p>
-      <w:pPr>
-        <w:numPr>
-          <w:ilvl w:val="0"/>
-          <w:numId w:val="3"/>
-        </w:numPr>
-      </w:pPr>
-      <w:r>
-        <w:rPr>
-          <w:b/>
-          <w:bCs/>
-        </w:rPr>
-        <w:t>For Regulators:</w:t>
-      </w:r>
-      <w:r>
-        <w:t xml:space="preserve"> Challenges in achieving state and federal energy goals efficiently, increased administrative burden from mediating conflicts, and difficulty in demonstrating transparent and equitable decision-making.</w:t>
-      </w:r>
-    </w:p>
-    <w:p>
-      <w:r>
-        <w:lastRenderedPageBreak/>
-        <w:t>Ultimately, the status quo risks sub-optimal development that fails to maximize the overall societal benefit from offshore wind, leading to protracted conflicts and hindering Oregon's progress towards a sustainable blue economy.</w:t>
-      </w:r>
-    </w:p>
-    <w:p>
-      <w:pPr>
-        <w:pStyle w:val="Heading2"/>
-      </w:pPr>
-      <w:r>
-        <w:t xml:space="preserve">3. </w:t>
-      </w:r>
-      <w:r>
-        <w:t>Proposed Solution</w:t>
-      </w:r>
-      <w:r>
-        <w:t>: A Spatial Optimization System for Offshore Wind Siting</w:t>
-      </w:r>
-    </w:p>
-    <w:p>
-      <w:r>
-        <w:t>To address the complex spatial conflicts arising from offshore wind farm development, we propose and implement a spatial optimization system. This system is designed to provide a quantitative framework for evaluating potential offshore wind sites by explicitly balancing the economic benefits of electricity generation against the economic costs to commercial fisheries. The primary objective is to maximize the</w:t>
-      </w:r>
-      <w:r>
-        <w:t>z</w:t>
-      </w:r>
-      <w:r>
-        <w:t xml:space="preserve"> "profit," defined as the net economic value derived from a given site (electricity revenue minus fishery loss).</w:t>
-      </w:r>
-    </w:p>
-    <w:p>
-      <w:pPr>
-        <w:pStyle w:val="Heading3"/>
-        <w:ind w:firstLine="720"/>
-      </w:pPr>
-      <w:r>
-        <w:t>3.1. Acceptable Solution Criteria</w:t>
-      </w:r>
-    </w:p>
-    <w:p>
-      <w:r>
-        <w:t>For any proposed solution to be effective in mediating the conflicts between offshore wind development and fisheries, it must fulfill several critical criteria:</w:t>
-      </w:r>
-    </w:p>
-    <w:p>
-      <w:pPr>
-        <w:numPr>
-          <w:ilvl w:val="0"/>
-          <w:numId w:val="4"/>
-        </w:numPr>
-      </w:pPr>
-      <w:r>
-        <w:rPr>
-          <w:b/>
-          <w:bCs/>
-        </w:rPr>
-        <w:t>Quantitative Assessment:</w:t>
-      </w:r>
-      <w:r>
-        <w:t xml:space="preserve"> The solution must provide a quantifiable measure of both benefits (electricity generation) and costs (fishery impacts) in a common economic unit (e.g., dollar values) to allow for direct comparison and optimization.</w:t>
-      </w:r>
-    </w:p>
-    <w:p>
-      <w:pPr>
-        <w:numPr>
-          <w:ilvl w:val="0"/>
-          <w:numId w:val="4"/>
-        </w:numPr>
-      </w:pPr>
-      <w:r>
-        <w:rPr>
-          <w:b/>
-          <w:bCs/>
-        </w:rPr>
-        <w:t>Spatially Explicit:</w:t>
-      </w:r>
-      <w:r>
-        <w:t xml:space="preserve"> The analysis must account for the geographical variation in wind resources, fishing activity, and potential impacts across the study area. This requires a grid-based or similar spatial framework.</w:t>
-      </w:r>
-    </w:p>
-    <w:p>
-      <w:pPr>
-        <w:numPr>
-          <w:ilvl w:val="0"/>
-          <w:numId w:val="4"/>
-        </w:numPr>
-      </w:pPr>
-      <w:r>
-        <w:rPr>
-          <w:b/>
-          <w:bCs/>
-        </w:rPr>
-        <w:t>Data-Driven:</w:t>
-      </w:r>
-      <w:r>
-        <w:t xml:space="preserve"> The system should leverage available scientific data and robust methodologies for assessing wind potential and characterizing fisheries.</w:t>
-      </w:r>
-    </w:p>
-    <w:p>
-      <w:pPr>
-        <w:numPr>
-          <w:ilvl w:val="0"/>
-          <w:numId w:val="4"/>
-        </w:numPr>
-      </w:pPr>
-      <w:r>
-        <w:rPr>
-          <w:b/>
-          <w:bCs/>
-        </w:rPr>
-        <w:t>Transparent and Reproducible:</w:t>
-      </w:r>
-      <w:r>
-        <w:t xml:space="preserve"> The methodology should be clear, well-documented, and capable of being replicated by others, fostering trust among stakeholders.</w:t>
-      </w:r>
-    </w:p>
-    <w:p>
-      <w:pPr>
-        <w:numPr>
-          <w:ilvl w:val="0"/>
-          <w:numId w:val="4"/>
-        </w:numPr>
-      </w:pPr>
-      <w:r>
-        <w:rPr>
-          <w:b/>
-          <w:bCs/>
-        </w:rPr>
-        <w:t>Modular and Adaptable:</w:t>
-      </w:r>
-      <w:r>
-        <w:t xml:space="preserve"> The framework should be designed to easily incorporate additional impact categories (e.g., tourism, wildlife, shipping) in future iterations without requiring a complete overhaul.</w:t>
-      </w:r>
-    </w:p>
-    <w:p>
-      <w:pPr>
-        <w:numPr>
-          <w:ilvl w:val="0"/>
-          <w:numId w:val="4"/>
-        </w:numPr>
-      </w:pPr>
-      <w:r>
-        <w:rPr>
-          <w:b/>
-          <w:bCs/>
-        </w:rPr>
-        <w:lastRenderedPageBreak/>
-        <w:t>Actionable Insights:</w:t>
-      </w:r>
-      <w:r>
-        <w:t xml:space="preserve"> The output must provide clear, ranked recommendations for optimal siting that can directly inform marine spatial planning and policy decisions.</w:t>
-      </w:r>
-    </w:p>
-    <w:p>
-      <w:pPr>
-        <w:pStyle w:val="Heading3"/>
-        <w:ind w:firstLine="360"/>
-      </w:pPr>
-      <w:r>
-        <w:t>3.2. Proposed Spatial Optimization System</w:t>
-      </w:r>
-    </w:p>
-    <w:p>
-      <w:r>
-        <w:t>Our implemented system, developed in R, integrates various spatial and economic datasets to perform a comprehensive tradeoff analysis. The core steps are outlined below, reflecting the structure and functions within the provided R code.</w:t>
-      </w:r>
-    </w:p>
-    <w:p>
-      <w:pPr>
-        <w:pStyle w:val="Heading4"/>
-      </w:pPr>
-      <w:r>
-        <w:t>3.2.1. Lease Area and Grid Creation</w:t>
-      </w:r>
-    </w:p>
-    <w:p>
-      <w:r>
-        <w:t>The initial phase involves defining the geographical scope of the analysis and establishing a high-resolution grid for subsequent assessments.</w:t>
-      </w:r>
-    </w:p>
-    <w:p>
-      <w:r>
-        <w:rPr>
-          <w:b/>
-          <w:bCs/>
-        </w:rPr>
-        <w:t>Lease Areas:</w:t>
-      </w:r>
-      <w:r>
-        <w:t xml:space="preserve"> Specific conceptual offshore wind development zones are delineated for Oregon, identified as "Coos Bay" and "Brookings." These areas are defined by their respective longitudinal and latitudinal boundaries (e.g., </w:t>
-      </w:r>
-      <w:r>
-        <w:t>Brooking</w:t>
-      </w:r>
-      <w:r>
-        <w:t>: −12</w:t>
-      </w:r>
-      <w:r>
-        <w:t>4.8</w:t>
-      </w:r>
-      <w:r>
-        <w:rPr>
-          <w:rFonts w:ascii="Cambria Math" w:hAnsi="Cambria Math" w:cs="Cambria Math"/>
-        </w:rPr>
-        <w:t>°</w:t>
-      </w:r>
-      <w:r>
-        <w:t xml:space="preserve"> to −124.</w:t>
-      </w:r>
-      <w:r>
-        <w:t>3</w:t>
-      </w:r>
-      <w:r>
-        <w:rPr>
-          <w:rFonts w:ascii="Cambria Math" w:hAnsi="Cambria Math" w:cs="Cambria Math"/>
-        </w:rPr>
-        <w:t>°</w:t>
-      </w:r>
-      <w:r>
-        <w:t xml:space="preserve"> longitude, 4</w:t>
-      </w:r>
-      <w:r>
-        <w:t>2</w:t>
-      </w:r>
-      <w:r>
-        <w:rPr>
-          <w:rFonts w:ascii="Cambria Math" w:hAnsi="Cambria Math" w:cs="Cambria Math"/>
-        </w:rPr>
-        <w:t>°</w:t>
-      </w:r>
-      <w:r>
-        <w:t xml:space="preserve"> to 4</w:t>
-      </w:r>
-      <w:r>
-        <w:t>2.8</w:t>
-      </w:r>
-      <w:r>
-        <w:rPr>
-          <w:rFonts w:ascii="Cambria Math" w:hAnsi="Cambria Math" w:cs="Cambria Math"/>
-        </w:rPr>
-        <w:t>°</w:t>
-      </w:r>
-      <w:r>
-        <w:t xml:space="preserve"> latitude).</w:t>
-      </w:r>
-    </w:p>
-    <w:p>
-      <w:r>
-        <w:rPr>
-          <w:b/>
-          <w:bCs/>
-        </w:rPr>
-        <w:t>Analysis Grid:</w:t>
-      </w:r>
-      <w:r>
-        <w:t xml:space="preserve"> Within these designated lease areas, a uniform grid composed of 2</w:t>
-      </w:r>
-      <w:r>
-        <w:t>x</w:t>
-      </w:r>
-      <w:r>
-        <w:t xml:space="preserve">2 km cells is generated. Each cell represents a discrete potential site for offshore wind development and is assigned a unique </w:t>
-      </w:r>
-      <w:r>
-        <w:rPr>
-          <w:i/>
-          <w:iCs/>
-        </w:rPr>
-        <w:t>site_id</w:t>
-      </w:r>
-      <w:r>
-        <w:t>. The geographic centroids of these cells serve as reference points for data retrieval and spatial computations. This fine-grained resolution facilitates detailed spatial analysis of varying conditions across the study region.</w:t>
-      </w:r>
-    </w:p>
-    <w:p/>
-    <w:p>
-      <w:pPr>
-        <w:keepNext/>
-      </w:pPr>
-      <w:r>
-        <w:lastRenderedPageBreak/>
-        <w:drawing>
-          <wp:inline distT="0" distB="0" distL="0" distR="0" wp14:anchorId="027B8A77" wp14:editId="5FA7067D">
-            <wp:extent cx="5943600" cy="7603490"/>
-            <wp:effectExtent l="0" t="0" r="0" b="0"/>
-            <wp:docPr id="1387326968" name="Picture 1"/>
-            <wp:cNvGraphicFramePr>
-              <a:graphicFrameLocks xmlns:a="http://schemas.openxmlformats.org/drawingml/2006/main" noChangeAspect="1"/>
-            </wp:cNvGraphicFramePr>
-            <a:graphic xmlns:a="http://schemas.openxmlformats.org/drawingml/2006/main">
-              <a:graphicData uri="http://schemas.openxmlformats.org/drawingml/2006/picture">
-                <pic:pic xmlns:pic="http://schemas.openxmlformats.org/drawingml/2006/picture">
-                  <pic:nvPicPr>
-                    <pic:cNvPr id="1387326968" name=""/>
-                    <pic:cNvPicPr/>
-                  </pic:nvPicPr>
-                  <pic:blipFill>
-                    <a:blip r:embed="rId13"/>
-                    <a:stretch>
-                      <a:fillRect/>
-                    </a:stretch>
-                  </pic:blipFill>
-                  <pic:spPr>
-                    <a:xfrm>
-                      <a:off x="0" y="0"/>
-                      <a:ext cx="5943600" cy="7603490"/>
-                    </a:xfrm>
-                    <a:prstGeom prst="rect">
-                      <a:avLst/>
-                    </a:prstGeom>
-                  </pic:spPr>
-                </pic:pic>
-              </a:graphicData>
-            </a:graphic>
-          </wp:inline>
-        </w:drawing>
-      </w:r>
-    </w:p>
-    <w:p>
-      <w:pPr>
-        <w:pStyle w:val="Caption"/>
-      </w:pPr>
-      <w:r>
-        <w:t xml:space="preserve">Figure </w:t>
-      </w:r>
-      <w:r>
-        <w:fldChar w:fldCharType="begin"/>
-      </w:r>
-      <w:r>
-        <w:instrText xml:space="preserve"> SEQ Figure \* ARABIC </w:instrText>
-      </w:r>
-      <w:r>
-        <w:fldChar w:fldCharType="separate"/>
-      </w:r>
-      <w:r>
-        <w:t>3</w:t>
-      </w:r>
-      <w:r>
-        <w:fldChar w:fldCharType="end"/>
-      </w:r>
-      <w:r>
-        <w:t xml:space="preserve">: </w:t>
-      </w:r>
-      <w:r>
-        <w:t>Areas requested by NOAA for removal from the Brooking Draft WEA due to scientific surveys.</w:t>
-      </w:r>
-    </w:p>
-    <w:p>
-      <w:pPr>
-        <w:pStyle w:val="Caption"/>
-        <w:rPr>
-          <w:i w:val="0"/>
-          <w:iCs/>
-          <w:lang w:val="fr-FR"/>
-        </w:rPr>
-      </w:pPr>
-      <w:r>
-        <w:rPr>
-          <w:i w:val="0"/>
-          <w:iCs/>
-          <w:lang w:val="fr-FR"/>
-        </w:rPr>
-        <w:t>Source: NOAA comment letter (BOEM-2023-0033-0508)</w:t>
-      </w:r>
-    </w:p>
-    <w:p>
-      <w:pPr>
-        <w:rPr>
-          <w:lang w:val="fr-FR"/>
-        </w:rPr>
-      </w:pPr>
-    </w:p>
-    <w:p>
-      <w:pPr>
-        <w:pStyle w:val="Heading4"/>
-      </w:pPr>
-      <w:r>
-        <w:lastRenderedPageBreak/>
-        <w:t>3.2.2. Wind Resource Assessment and Electricity Generation</w:t>
-      </w:r>
-    </w:p>
-    <w:p>
-      <w:r>
-        <w:t>This component quantifies the energy generation potential and corresponding revenue for each individual grid cell.</w:t>
+        <w:t>Calculation:</w:t>
+      </w:r>
+      <w:r>
+        <w:t xml:space="preserve"> The raw wind data is </w:t>
+      </w:r>
+      <w:r>
+        <w:t>aggregated</w:t>
+      </w:r>
+      <w:r>
+        <w:t xml:space="preserve"> to </w:t>
+      </w:r>
+      <w:r>
+        <w:t xml:space="preserve">the </w:t>
+      </w:r>
+      <w:r>
+        <w:t>leas</w:t>
+      </w:r>
+      <w:r>
+        <w:t>e</w:t>
+      </w:r>
+      <w:r>
+        <w:t xml:space="preserve"> area grid. </w:t>
+      </w:r>
+      <w:r>
+        <w:t>For every cell, the mean wind speed at the assumed turbine hub height (120m for modern large turbines) is calculated.</w:t>
+      </w:r>
+      <w:r>
+        <w:t xml:space="preserve"> </w:t>
       </w:r>
     </w:p>
     <w:p>
@@ -1966,63 +2467,6 @@
           <w:ilvl w:val="0"/>
           <w:numId w:val="6"/>
         </w:numPr>
-      </w:pPr>
-      <w:r>
-        <w:rPr>
-          <w:b/>
-          <w:bCs/>
-        </w:rPr>
-        <w:t>Bulk Wind Data Download:</w:t>
-      </w:r>
-      <w:r>
-        <w:t xml:space="preserve"> The system efficiently accesses comprehensive wind speed data from the National Renewable Energy Laboratory (NREL) Wind Toolkit API. A dedicated function </w:t>
-      </w:r>
-      <w:r>
-        <w:rPr>
-          <w:i/>
-          <w:iCs/>
-        </w:rPr>
-        <w:t>(download_oregon_wind_bulk</w:t>
-      </w:r>
-      <w:r>
-        <w:t>) constructs a Well-Known Text (WKT) polygon that encompasses the entire analysis grid. This polygon is then used to request hourly wind speed data (e.g., for the year 2019) at multiple heights (80m, 100m, 120m) for all NREL data points within the specified bounding box. This bulk download methodology significantly enhances efficiency compared to making individual API calls for each grid cell.</w:t>
-      </w:r>
-    </w:p>
-    <w:p>
-      <w:pPr>
-        <w:numPr>
-          <w:ilvl w:val="0"/>
-          <w:numId w:val="6"/>
-        </w:numPr>
-      </w:pPr>
-      <w:r>
-        <w:rPr>
-          <w:b/>
-          <w:bCs/>
-        </w:rPr>
-        <w:t>Data Processing and Capacity Factor Calculation:</w:t>
-      </w:r>
-      <w:r>
-        <w:t xml:space="preserve"> The raw wind data obtained is processed to accurately associate the closest NREL wind data point with each 2 km grid cell. For every cell, the mean wind speed at the assumed turbine hub height (120m for modern large turbines) is calculated. Subsequently, the capacity factor is then determined using a simplified power curve model </w:t>
-      </w:r>
-      <w:r>
-        <w:rPr>
-          <w:i/>
-          <w:iCs/>
-        </w:rPr>
-        <w:t>(calculate_capacity_factor_from_hourly)</w:t>
-      </w:r>
-      <w:r>
-        <w:t>. This model estimates the proportion of time a turbine operates at its maximum rated power, taking into account critical wind speed thresholds: cut-in (3.0 m/s), rated (12.5 m/s), and cut-out (25.0 m/s).</w:t>
-      </w:r>
-    </w:p>
-    <w:p>
-      <w:pPr>
-        <w:numPr>
-          <w:ilvl w:val="0"/>
-          <w:numId w:val="6"/>
-        </w:numPr>
-        <w:spacing w:line="480" w:lineRule="auto"/>
       </w:pPr>
       <w:r>
         <w:rPr>
@@ -2032,338 +2476,481 @@
         <w:t>Electricity Revenue Calculation:</w:t>
       </w:r>
       <w:r>
-        <w:t xml:space="preserve"> Annual electricity generation and revenue per grid cell are estimated assuming a 12 MW turbine capacity and a wholesale price of $55/MWh.</w:t>
-      </w:r>
-    </w:p>
-    <w:p>
-      <w:pPr>
-        <w:spacing w:line="480" w:lineRule="auto"/>
-        <w:ind w:left="720"/>
+        <w:t xml:space="preserve"> Annual electricity generation and revenue per grid cell are estimated using a generic power curve (electricity generation starts at 3m/s, maxes out at 13m/s, and cuts out at 25m/s). We assume at 12MW turbine capacity and a wholesale price of $50/MWh. These values are all parameterized in the analysis and can be easily changed. </w:t>
+      </w:r>
+    </w:p>
+    <w:p>
+      <w:pPr>
+        <w:pStyle w:val="Heading4"/>
+      </w:pPr>
+      <w:r>
+        <w:t>3.2.3. Fisheries Data Simulation and Spatial Allocation</w:t>
+      </w:r>
+    </w:p>
+    <w:p>
+      <w:r>
+        <w:t>Due to limited publicly available spatial fisheries data for this demonstration, we simulate</w:t>
+      </w:r>
+      <w:r>
+        <w:t xml:space="preserve"> </w:t>
+      </w:r>
+      <w:r>
+        <w:t>. In operational contexts, this would be replaced by</w:t>
+      </w:r>
+      <w:r>
+        <w:t xml:space="preserve"> an analysis based on </w:t>
+      </w:r>
+      <w:r>
+        <w:t xml:space="preserve">Vessel Monitoring System (VMS) data and </w:t>
+      </w:r>
+      <w:r>
+        <w:t>commercial landings records to ensure accura</w:t>
+      </w:r>
+      <w:r>
+        <w:t>te mapping of fish catches and revenues to specific lease site grid areas.</w:t>
+      </w:r>
+    </w:p>
+    <w:p>
+      <w:r>
+        <w:t>A perrcentage of the $30 milling f</w:t>
+      </w:r>
+      <w:r>
+        <w:t xml:space="preserve">ishing revenue </w:t>
+      </w:r>
+      <w:r>
+        <w:t>is</w:t>
+      </w:r>
+      <w:r>
+        <w:t xml:space="preserve"> allocated to </w:t>
+      </w:r>
+      <w:r>
+        <w:t xml:space="preserve">each </w:t>
+      </w:r>
+      <w:r>
+        <w:t xml:space="preserve">lease </w:t>
+      </w:r>
+      <w:r>
+        <w:t>grid cell</w:t>
+      </w:r>
+      <w:r>
+        <w:t xml:space="preserve"> using the following assumptions: </w:t>
+      </w:r>
+    </w:p>
+    <w:p>
+      <w:pPr>
+        <w:pStyle w:val="ListParagraph"/>
+        <w:numPr>
+          <w:ilvl w:val="0"/>
+          <w:numId w:val="7"/>
+        </w:numPr>
+      </w:pPr>
+      <w:r>
+        <w:t xml:space="preserve">This revenue is allocated to </w:t>
+      </w:r>
+      <w:r>
+        <w:t>individual grid areas using a weighted four-factor algorithm:</w:t>
+      </w:r>
+    </w:p>
+    <w:p>
+      <w:pPr>
+        <w:pStyle w:val="ListParagraph"/>
+        <w:numPr>
+          <w:ilvl w:val="1"/>
+          <w:numId w:val="7"/>
+        </w:numPr>
+      </w:pPr>
+      <w:r>
+        <w:t xml:space="preserve">40% : More fish and revenue come from close to the shore than from farther out. </w:t>
+      </w:r>
+      <w:r>
+        <w:t>The amount of revenue allocated to a grid square is calculatd using a simple exponential decrease as distance from shore increases.</w:t>
+      </w:r>
+    </w:p>
+    <w:p>
+      <w:pPr>
+        <w:pStyle w:val="ListParagraph"/>
+        <w:numPr>
+          <w:ilvl w:val="1"/>
+          <w:numId w:val="7"/>
+        </w:numPr>
+      </w:pPr>
+      <w:r>
+        <w:t xml:space="preserve">30% : </w:t>
+      </w:r>
+      <w:r>
+        <w:t>More fish and revenue come from places close to the harbor</w:t>
+      </w:r>
+      <w:r>
+        <w:t>. We scale the total revenue by harbor imporance (</w:t>
+      </w:r>
+      <w:r>
+        <w:t xml:space="preserve">much more revenue comes through Coos Bay than Brookings) and a weighted distance to the nearest harbor. </w:t>
+      </w:r>
+    </w:p>
+    <w:p>
+      <w:pPr>
+        <w:pStyle w:val="ListParagraph"/>
+        <w:numPr>
+          <w:ilvl w:val="1"/>
+          <w:numId w:val="7"/>
+        </w:numPr>
+      </w:pPr>
+      <w:r>
+        <w:t xml:space="preserve">20% : </w:t>
+      </w:r>
+      <w:r>
+        <w:t>More fish and revenue comes from spots with suitable depth. We</w:t>
+      </w:r>
+      <w:r>
+        <w:t xml:space="preserve"> estimate depth here as 50m plus 180m per degree longitude. 100-300m depths receive full allocations; shallow and deep areas get less. </w:t>
+      </w:r>
+    </w:p>
+    <w:p>
+      <w:pPr>
+        <w:pStyle w:val="ListParagraph"/>
+        <w:numPr>
+          <w:ilvl w:val="1"/>
+          <w:numId w:val="7"/>
+        </w:numPr>
       </w:pPr>
       <w:r>
         <w:lastRenderedPageBreak/>
-        <mc:AlternateContent>
-          <mc:Choice Requires="wps">
-            <w:drawing>
-              <wp:anchor distT="0" distB="0" distL="114300" distR="114300" simplePos="0" relativeHeight="251666432" behindDoc="0" locked="0" layoutInCell="1" allowOverlap="1" wp14:anchorId="5A3B3AB2" wp14:editId="632D6778">
-                <wp:simplePos x="0" y="0"/>
-                <wp:positionH relativeFrom="margin">
-                  <wp:align>right</wp:align>
-                </wp:positionH>
-                <wp:positionV relativeFrom="paragraph">
-                  <wp:posOffset>4119576</wp:posOffset>
-                </wp:positionV>
-                <wp:extent cx="5947410" cy="508635"/>
-                <wp:effectExtent l="0" t="0" r="0" b="5715"/>
-                <wp:wrapSquare wrapText="bothSides"/>
-                <wp:docPr id="2007888761" name="Text Box 1"/>
-                <wp:cNvGraphicFramePr/>
-                <a:graphic xmlns:a="http://schemas.openxmlformats.org/drawingml/2006/main">
-                  <a:graphicData uri="http://schemas.microsoft.com/office/word/2010/wordprocessingShape">
-                    <wps:wsp>
-                      <wps:cNvSpPr txBox="1"/>
-                      <wps:spPr>
-                        <a:xfrm>
-                          <a:off x="0" y="0"/>
-                          <a:ext cx="5947410" cy="508884"/>
-                        </a:xfrm>
-                        <a:prstGeom prst="rect">
-                          <a:avLst/>
-                        </a:prstGeom>
-                        <a:solidFill>
-                          <a:prstClr val="white"/>
-                        </a:solidFill>
-                        <a:ln>
-                          <a:noFill/>
-                        </a:ln>
-                      </wps:spPr>
-                      <wps:txbx>
-                        <w:txbxContent>
-                          <w:p>
-                            <w:pPr>
-                              <w:pStyle w:val="Caption"/>
-                            </w:pPr>
-                            <w:r>
-                              <w:t xml:space="preserve">Figure </w:t>
-                            </w:r>
-                            <w:r>
-                              <w:fldChar w:fldCharType="begin"/>
-                            </w:r>
-                            <w:r>
-                              <w:instrText xml:space="preserve"> SEQ Figure \* ARABIC </w:instrText>
-                            </w:r>
-                            <w:r>
-                              <w:fldChar w:fldCharType="separate"/>
-                            </w:r>
-                            <w:r>
-                              <w:t>4</w:t>
-                            </w:r>
-                            <w:r>
-                              <w:fldChar w:fldCharType="end"/>
-                            </w:r>
-                            <w:r>
-                              <w:t>: Potential energy impact of the Oregon Offshore wind energy lease sale.</w:t>
-                            </w:r>
-                          </w:p>
-                          <w:p>
-                            <w:pPr>
-                              <w:pStyle w:val="Caption"/>
-                              <w:rPr>
-                                <w:i w:val="0"/>
-                                <w:iCs/>
-                              </w:rPr>
-                            </w:pPr>
-                            <w:r>
-                              <w:rPr>
-                                <w:i w:val="0"/>
-                                <w:iCs/>
-                              </w:rPr>
-                              <w:t>Source: BOEM, NCCOS</w:t>
-                            </w:r>
-                          </w:p>
-                          <w:p/>
-                        </w:txbxContent>
-                      </wps:txbx>
-                      <wps:bodyPr rot="0" spcFirstLastPara="0" vertOverflow="overflow" horzOverflow="overflow" vert="horz" wrap="square" lIns="0" tIns="0" rIns="0" bIns="0" numCol="1" spcCol="0" rtlCol="0" fromWordArt="0" anchor="t" anchorCtr="0" forceAA="0" compatLnSpc="1">
-                        <a:prstTxWarp prst="textNoShape">
-                          <a:avLst/>
-                        </a:prstTxWarp>
-                        <a:noAutofit/>
-                      </wps:bodyPr>
-                    </wps:wsp>
-                  </a:graphicData>
-                </a:graphic>
-                <wp14:sizeRelV relativeFrom="margin">
-                  <wp14:pctHeight>0</wp14:pctHeight>
-                </wp14:sizeRelV>
-              </wp:anchor>
-            </w:drawing>
-          </mc:Choice>
-          <mc:Fallback>
-            <w:pict>
-              <v:shape w14:anchorId="5A3B3AB2" id="Text Box 1" o:spid="_x0000_s1028" type="#_x0000_t202" style="position:absolute;left:0;text-align:left;margin-left:417.1pt;margin-top:324.4pt;width:468.3pt;height:40.05pt;z-index:251666432;visibility:visible;mso-wrap-style:square;mso-height-percent:0;mso-wrap-distance-left:9pt;mso-wrap-distance-top:0;mso-wrap-distance-right:9pt;mso-wrap-distance-bottom:0;mso-position-horizontal:right;mso-position-horizontal-relative:margin;mso-position-vertical:absolute;mso-position-vertical-relative:text;mso-height-percent:0;mso-height-relative:margin;v-text-anchor:top" o:gfxdata="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" stroked="f">
-                <v:textbox inset="0,0,0,0">
-                  <w:txbxContent>
-                    <w:p>
-                      <w:pPr>
-                        <w:pStyle w:val="Caption"/>
-                      </w:pPr>
-                      <w:r>
-                        <w:t xml:space="preserve">Figure </w:t>
-                      </w:r>
-                      <w:r>
-                        <w:fldChar w:fldCharType="begin"/>
-                      </w:r>
-                      <w:r>
-                        <w:instrText xml:space="preserve"> SEQ Figure \* ARABIC </w:instrText>
-                      </w:r>
-                      <w:r>
-                        <w:fldChar w:fldCharType="separate"/>
-                      </w:r>
-                      <w:r>
-                        <w:t>4</w:t>
-                      </w:r>
-                      <w:r>
-                        <w:fldChar w:fldCharType="end"/>
-                      </w:r>
-                      <w:r>
-                        <w:t>: Potential energy impact of the Oregon Offshore wind energy lease sale.</w:t>
-                      </w:r>
-                    </w:p>
-                    <w:p>
-                      <w:pPr>
-                        <w:pStyle w:val="Caption"/>
-                        <w:rPr>
-                          <w:i w:val="0"/>
-                          <w:iCs/>
-                        </w:rPr>
-                      </w:pPr>
-                      <w:r>
-                        <w:rPr>
-                          <w:i w:val="0"/>
-                          <w:iCs/>
-                        </w:rPr>
-                        <w:t>Source: BOEM, NCCOS</w:t>
-                      </w:r>
-                    </w:p>
-                    <w:p/>
-                  </w:txbxContent>
-                </v:textbox>
-                <w10:wrap type="square" anchorx="margin"/>
-              </v:shape>
-            </w:pict>
-          </mc:Fallback>
-        </mc:AlternateContent>
-      </w:r>
-      <w:r>
-        <w:drawing>
-          <wp:anchor distT="0" distB="0" distL="114300" distR="114300" simplePos="0" relativeHeight="251668480" behindDoc="0" locked="0" layoutInCell="1" allowOverlap="1" wp14:anchorId="0652E1F4" wp14:editId="5BA19046">
-            <wp:simplePos x="0" y="0"/>
-            <wp:positionH relativeFrom="margin">
-              <wp:align>right</wp:align>
-            </wp:positionH>
-            <wp:positionV relativeFrom="paragraph">
-              <wp:posOffset>26670</wp:posOffset>
-            </wp:positionV>
-            <wp:extent cx="5947410" cy="3800475"/>
-            <wp:effectExtent l="0" t="0" r="0" b="9525"/>
-            <wp:wrapSquare wrapText="bothSides"/>
-            <wp:docPr id="636915843" name="Picture 7" descr="A diagram of energy and wind energy lease sale&#10;&#10;AI-generated content may be incorrect."/>
-            <wp:cNvGraphicFramePr>
-              <a:graphicFrameLocks xmlns:a="http://schemas.openxmlformats.org/drawingml/2006/main" noChangeAspect="1"/>
-            </wp:cNvGraphicFramePr>
-            <a:graphic xmlns:a="http://schemas.openxmlformats.org/drawingml/2006/main">
-              <a:graphicData uri="http://schemas.openxmlformats.org/drawingml/2006/picture">
-                <pic:pic xmlns:pic="http://schemas.openxmlformats.org/drawingml/2006/picture">
-                  <pic:nvPicPr>
-                    <pic:cNvPr id="636915843" name="Picture 7" descr="A diagram of energy and wind energy lease sale&#10;&#10;AI-generated content may be incorrect."/>
-                    <pic:cNvPicPr>
-                      <a:picLocks noChangeAspect="1" noChangeArrowheads="1"/>
-                    </pic:cNvPicPr>
-                  </pic:nvPicPr>
-                  <pic:blipFill>
-                    <a:blip r:embed="rId14" cstate="print">
-                      <a:extLst>
-                        <a:ext uri="{28A0092B-C50C-407E-A947-70E740481C1C}">
-                          <a14:useLocalDpi xmlns:a14="http://schemas.microsoft.com/office/drawing/2010/main" val="0"/>
-                        </a:ext>
-                      </a:extLst>
-                    </a:blip>
-                    <a:srcRect/>
-                    <a:stretch>
-                      <a:fillRect/>
-                    </a:stretch>
-                  </pic:blipFill>
-                  <pic:spPr bwMode="auto">
-                    <a:xfrm>
-                      <a:off x="0" y="0"/>
-                      <a:ext cx="5947410" cy="3800475"/>
-                    </a:xfrm>
-                    <a:prstGeom prst="rect">
-                      <a:avLst/>
-                    </a:prstGeom>
-                    <a:noFill/>
-                    <a:ln>
-                      <a:noFill/>
-                    </a:ln>
-                  </pic:spPr>
-                </pic:pic>
-              </a:graphicData>
-            </a:graphic>
-            <wp14:sizeRelH relativeFrom="margin">
-              <wp14:pctWidth>0</wp14:pctWidth>
-            </wp14:sizeRelH>
-            <wp14:sizeRelV relativeFrom="margin">
-              <wp14:pctHeight>0</wp14:pctHeight>
-            </wp14:sizeRelV>
-          </wp:anchor>
-        </w:drawing>
+        <w:t xml:space="preserve">10% </w:t>
+      </w:r>
+      <w:r>
+        <w:t>: Species distribution is captured with a simple model.</w:t>
+      </w:r>
+    </w:p>
+    <w:p>
+      <w:pPr>
+        <w:pStyle w:val="ListParagraph"/>
+        <w:ind w:left="1500"/>
+      </w:pPr>
+    </w:p>
+    <w:p>
+      <w:r>
+        <w:object w:dxaOrig="9867" w:dyaOrig="8213" w14:anchorId="04271FDE">
+          <v:shape id="_x0000_i1035" type="#_x0000_t75" style="width:468pt;height:389.25pt" o:ole="">
+            <v:imagedata r:id="rId15" o:title=""/>
+          </v:shape>
+          <o:OLEObject Type="Embed" ProgID="Unknown" ShapeID="_x0000_i1035" DrawAspect="Content" ObjectID="_1811249968" r:id="rId16"/>
+        </w:object>
+      </w:r>
+    </w:p>
+    <w:p>
+      <w:pPr>
+        <w:pStyle w:val="Caption"/>
+      </w:pPr>
+      <w:r>
+        <w:t xml:space="preserve">Figure </w:t>
+      </w:r>
+      <w:r>
+        <w:fldChar w:fldCharType="begin"/>
+      </w:r>
+      <w:r>
+        <w:instrText xml:space="preserve"> SEQ Figure \* ARABIC </w:instrText>
+      </w:r>
+      <w:r>
+        <w:fldChar w:fldCharType="separate"/>
+      </w:r>
+      <w:r>
+        <w:t>4</w:t>
+      </w:r>
+      <w:r>
+        <w:fldChar w:fldCharType="end"/>
+      </w:r>
+      <w:r>
+        <w:t xml:space="preserve">: </w:t>
+      </w:r>
+      <w:r>
+        <w:t>Esimated annual fisheries revenue per potential turbine site</w:t>
+      </w:r>
+    </w:p>
+    <w:p/>
+    <w:p>
+      <w:pPr>
+        <w:pStyle w:val="Heading4"/>
+      </w:pPr>
+      <w:r>
+        <w:t>3.2.</w:t>
+      </w:r>
+      <w:r>
+        <w:t>4</w:t>
+      </w:r>
+      <w:r>
+        <w:t>. Tradeoff Analysis and Site Ranking</w:t>
+      </w:r>
+    </w:p>
+    <w:p>
+      <w:r>
+        <w:t>The final component integrates the calculated energy benefits and fishery costs to identify optimal sites. This assessment employs a simple choice model, where a combined score quantifies the net impact by comparing positive (energy benefits) and negative (fishery costs) economic values at each grid location.</w:t>
+      </w:r>
+      <w:r>
+        <w:t xml:space="preserve"> To emphasize the tradeoffs and avoid being dominated by the relative magnitude of </w:t>
+      </w:r>
+      <w:r>
+        <w:t xml:space="preserve">potential electricity and fisheries income, we </w:t>
+      </w:r>
+      <w:r>
+        <w:t xml:space="preserve">normalize the value of the two impacts </w:t>
+      </w:r>
+      <w:r>
+        <w:t xml:space="preserve">and subtract fishing cost from power gain </w:t>
+      </w:r>
+      <w:r>
+        <w:t>i</w:t>
+      </w:r>
+      <w:r>
+        <w:t xml:space="preserve">n the </w:t>
+      </w:r>
+      <w:r>
+        <w:t xml:space="preserve">Figure 5. </w:t>
+      </w:r>
+    </w:p>
+    <w:p/>
+    <w:p>
+      <w:r>
+        <w:t xml:space="preserve">Fishing opportunity costs are relatively high in Brookings, and the near-in sites have lower wind speeds, </w:t>
+      </w:r>
+      <w:r>
+        <w:t xml:space="preserve">so these sites offer relatively poor options for lease allocation. On the other hand, </w:t>
+      </w:r>
+      <w:r>
+        <w:t xml:space="preserve">fishing opportunity costs are relatively low in the Coos Bay area and wind speeds are high, so the tradeoffs are good at those sites. Remember, though, that the total magnitude </w:t>
+      </w:r>
+      <w:r>
+        <w:t>of power revenue is nearly three orders of magnitude higher than the magnitude of fisheries revenue</w:t>
+      </w:r>
+      <w:r>
+        <w:t xml:space="preserve">. </w:t>
+      </w:r>
+    </w:p>
+    <w:p>
+      <w:pPr>
+        <w:jc w:val="center"/>
+      </w:pPr>
+      <w:r>
+        <w:object w:dxaOrig="6578" w:dyaOrig="8213" w14:anchorId="2C2921D9">
+          <v:shape id="_x0000_i1037" type="#_x0000_t75" style="width:329.25pt;height:411pt" o:ole="">
+            <v:imagedata r:id="rId17" o:title=""/>
+          </v:shape>
+          <o:OLEObject Type="Embed" ProgID="Unknown" ShapeID="_x0000_i1037" DrawAspect="Content" ObjectID="_1811249969" r:id="rId18"/>
+        </w:object>
+      </w:r>
+    </w:p>
+    <w:p>
+      <w:pPr>
+        <w:pStyle w:val="Caption"/>
+      </w:pPr>
+      <w:r>
+        <w:t xml:space="preserve">Figure </w:t>
+      </w:r>
+      <w:r>
+        <w:t>5</w:t>
+      </w:r>
+      <w:r>
+        <w:t>:</w:t>
+      </w:r>
+      <w:r>
+        <w:t xml:space="preserve"> Normalized trade-off</w:t>
+      </w:r>
+      <w:r>
+        <w:t xml:space="preserve"> between wind power benefits and fisheries externalities at potential lease sites of the Southern Oregon Coast</w:t>
+      </w:r>
+    </w:p>
+    <w:p>
+      <w:pPr>
+        <w:jc w:val="center"/>
+      </w:pPr>
+    </w:p>
+    <w:p>
+      <w:pPr>
+        <w:pStyle w:val="Heading3"/>
+        <w:ind w:firstLine="360"/>
+      </w:pPr>
+      <w:r>
+        <w:lastRenderedPageBreak/>
+        <w:t>3.</w:t>
+      </w:r>
+      <w:r>
+        <w:t>3</w:t>
+      </w:r>
+      <w:r>
+        <w:t xml:space="preserve">. </w:t>
+      </w:r>
+      <w:r>
+        <w:t>Solution 1: Avoid relatively harmful sites</w:t>
+      </w:r>
+    </w:p>
+    <w:p>
+      <w:r>
+        <w:t>The first solution we propose is fo</w:t>
+      </w:r>
+      <w:r>
+        <w:t xml:space="preserve">r the Oregon lease process to favor sites that </w:t>
+      </w:r>
+      <w:r>
+        <w:t>have</w:t>
+      </w:r>
+      <w:r>
+        <w:t xml:space="preserve"> relatively optimal tradeoffs </w:t>
+      </w:r>
+      <w:r>
+        <w:t xml:space="preserve">between Power Generation and Fisheries impacts (the yellow and especially green </w:t>
+      </w:r>
+      <w:r>
+        <w:t>areas on Figure 5</w:t>
+      </w:r>
+      <w:r>
+        <w:t>)</w:t>
+      </w:r>
+      <w:r>
+        <w:t>. This would have the advantage of optimizing generation capacity for the power companies and minimizing externalities falling onto</w:t>
       </w:r>
       <w:r>
         <w:t xml:space="preserve"> </w:t>
       </w:r>
-    </w:p>
-    <w:p>
-      <w:pPr>
-        <w:pStyle w:val="Heading4"/>
-      </w:pPr>
-      <w:r>
-        <w:t>3.2.3. Fisheries Data Simulation and Spatial Allocation</w:t>
-      </w:r>
-    </w:p>
-    <w:p>
-      <w:r>
-        <w:t xml:space="preserve">Due to limited publicly available spatial fisheries data for this demonstration, we simulate vessel activity including gear types (trawl, longline, crab pot, gillnet), trip dates, fishing locations, and catch revenues. In operational contexts, this would be replaced by Vessel Monitoring System (VMS) data and </w:t>
-      </w:r>
-      <w:r>
-        <w:t>commercial landings records to ensure empirical accuracy</w:t>
-      </w:r>
-      <w:r>
-        <w:t>.</w:t>
-      </w:r>
-    </w:p>
-    <w:p>
-      <w:r>
-        <w:t>Fishing effort and revenue are allocated to grid cells intersecting fishing locations, producing annual average metrics of fishing revenue, trip frequency, and fishing hours per cell.</w:t>
-      </w:r>
-    </w:p>
-    <w:p>
-      <w:pPr>
-        <w:pStyle w:val="Heading4"/>
-      </w:pPr>
-      <w:r>
-        <w:t>3.2.4 Fishery Impact Estimation</w:t>
-      </w:r>
-    </w:p>
-    <w:p>
-      <w:r>
-        <w:t>Potential fishery losses due to OWF development are modeled under three scenarios (30%, 50%, 70% operational impact). Critically, this base impact is then adjusted based on the dominant gear type present in that cell and its specific "operational impact" (e.g., trawl fisheries</w:t>
-      </w:r>
-      <w:r>
-        <w:t xml:space="preserve"> 0.6</w:t>
-      </w:r>
-      <w:r>
-        <w:t xml:space="preserve"> might experience a higher operational impact due to spatial exclusion compared to </w:t>
-      </w:r>
-      <w:r>
-        <w:t>crab pots 0.4</w:t>
-      </w:r>
-      <w:r>
-        <w:t>). This approach yields annual fishery loss estimates in millions of dollars per grid cell.</w:t>
-      </w:r>
-    </w:p>
-    <w:p>
-      <w:pPr>
-        <w:pStyle w:val="Heading4"/>
-      </w:pPr>
+      <w:r>
+        <w:t xml:space="preserve">fishing concerns. The easiest way to do this would be to remove </w:t>
+      </w:r>
+      <w:r>
+        <w:t>less optimal sites from the lease program.</w:t>
+      </w:r>
+      <w:r>
+        <w:t xml:space="preserve"> Another way would be to reward electric companies during the auction process that bid for these advantageous sites. </w:t>
+      </w:r>
+    </w:p>
+    <w:p>
+      <w:pPr>
+        <w:pStyle w:val="Heading3"/>
+        <w:ind w:firstLine="360"/>
+      </w:pPr>
+      <w:r>
+        <w:t>3.</w:t>
+      </w:r>
+      <w:r>
+        <w:t>4</w:t>
+      </w:r>
+      <w:r>
+        <w:t xml:space="preserve">. </w:t>
+      </w:r>
+      <w:r>
+        <w:t xml:space="preserve">Solution </w:t>
+      </w:r>
+      <w:r>
+        <w:t>2</w:t>
+      </w:r>
+      <w:r>
+        <w:t xml:space="preserve">: </w:t>
+      </w:r>
+      <w:r>
+        <w:t>Transfers from leasing revenue to impacted stakeholders</w:t>
+      </w:r>
+    </w:p>
+    <w:p>
+      <w:r>
+        <w:t xml:space="preserve">The </w:t>
+      </w:r>
+      <w:r>
+        <w:t>second</w:t>
+      </w:r>
+      <w:r>
+        <w:t xml:space="preserve"> solution we propose is for the Oregon lease process to </w:t>
+      </w:r>
+      <w:r>
+        <w:t xml:space="preserve">implement revenue transfers from lease income to stakeholders </w:t>
+      </w:r>
+      <w:r>
+        <w:t xml:space="preserve">experiencing externalities from </w:t>
+      </w:r>
+      <w:r>
+        <w:t xml:space="preserve">wind power generation. As the magnitude of potential revenue is so much greater than the estimated fisheries estimates, </w:t>
+      </w:r>
+      <w:r>
+        <w:t xml:space="preserve">we believe this could be implemented without adversely impacting </w:t>
+      </w:r>
+      <w:r>
+        <w:t xml:space="preserve">the value of the lease to power generation companies. </w:t>
+      </w:r>
+      <w:r>
+        <w:t xml:space="preserve">Transfers are a good way to deal with these sorts of tradeoffs: </w:t>
+      </w:r>
+      <w:r>
+        <w:t>when business has an opportunity to profit from a new opportunity, parts of the profit can be used to compensate people who suffer from the explotation of that opportunity.</w:t>
+      </w:r>
+    </w:p>
+    <w:p>
+      <w:r>
+        <w:t xml:space="preserve">In order to use the analysis here in this way, we would need to make two changes. First, private data available to the government would need to be used to </w:t>
+      </w:r>
+      <w:r>
+        <w:t>come up with a far more accurate allocation of fishing revenue to ships, on which the transfers would be based. Second, Oregon would need to work with other stakeholders to try to represent opportunity costs they bear based on turbine leases</w:t>
+      </w:r>
+      <w:r>
+        <w:t xml:space="preserve">, so that all relevant stakeholders would feel included. </w:t>
+      </w:r>
+    </w:p>
+    <w:p>
+      <w:pPr>
+        <w:pStyle w:val="Heading2"/>
+      </w:pPr>
+      <w:r>
+        <w:t>4. Recommendations</w:t>
+      </w:r>
+    </w:p>
+    <w:p>
+      <w:r>
+        <w:t xml:space="preserve">We have two recommendations. </w:t>
+      </w:r>
+    </w:p>
+    <w:p>
+      <w:r>
+        <w:t xml:space="preserve">First, we recommend that the Oregon </w:t>
+      </w:r>
+      <w:r>
+        <w:t xml:space="preserve">government integrate a modeling strategy like this into their process for meeting </w:t>
+      </w:r>
+      <w:r>
+        <w:t xml:space="preserve">the requirements of </w:t>
+      </w:r>
+      <w:r>
+        <w:t>Oregon’s House Bill 4080</w:t>
+      </w:r>
+      <w:r>
+        <w:t xml:space="preserve">. They should work with stakeholders to make sure that each </w:t>
+      </w:r>
+      <w:r>
+        <w:t xml:space="preserve">stakeholder’s interests and the externalities potentially falling on them are modeled in a way that seems </w:t>
+      </w:r>
+      <w:r>
+        <w:t xml:space="preserve">consistent and acceptable to both the government (satisfying their need for balance and consensus-building) and the stakeholder (to satisfy their </w:t>
+      </w:r>
+      <w:r>
+        <w:t xml:space="preserve">need to feel </w:t>
+      </w:r>
+      <w:r>
+        <w:t xml:space="preserve">included and adequately compensated). </w:t>
+      </w:r>
+    </w:p>
+    <w:p>
       <w:r>
         <w:lastRenderedPageBreak/>
-        <w:t>3.2.</w:t>
-      </w:r>
-      <w:r>
-        <w:t>5</w:t>
-      </w:r>
-      <w:r>
-        <w:t>. Tradeoff Analysis and Site Ranking</w:t>
-      </w:r>
-    </w:p>
-    <w:p>
-      <w:r>
-        <w:t>The final component integrates the calculated energy benefits and fishery costs to identify optimal sites. This assessment employs a simple choice model, where a combined score quantifies the net impact by comparing positive (energy benefits) and negative (fishery costs) economic values at each grid location.</w:t>
-      </w:r>
-    </w:p>
-    <w:p>
-      <w:r>
-        <w:t>Energy revenues and fishery losses are normalized into dimensionless scores. A weighted combined score (default 60% energy, 40% fisheries) is calculated, reflecting the relative importance assigned to each objective.</w:t>
-      </w:r>
-    </w:p>
-    <w:p>
-      <w:r>
-        <w:t xml:space="preserve">Finally, grid cells are ranked based on their calculated </w:t>
-      </w:r>
-      <w:r>
-        <w:rPr>
-          <w:i/>
-          <w:iCs/>
-        </w:rPr>
-        <w:t>combined</w:t>
-      </w:r>
-      <w:r>
-        <w:rPr>
-          <w:i/>
-          <w:iCs/>
-        </w:rPr>
+        <w:t xml:space="preserve">Second, we recommend that the Oregon leasing process include explicit requirements to compensate stakeholders facing externalities when turbine sites are leased. We believe the relative </w:t>
+      </w:r>
+      <w:r>
+        <w:t>monetary transfers here will not significantly impact the incentives</w:t>
+      </w:r>
+      <w:r>
+        <w:t xml:space="preserve"> of turbine investment</w:t>
+      </w:r>
+      <w:r>
         <w:t xml:space="preserve"> </w:t>
       </w:r>
       <w:r>
-        <w:rPr>
-          <w:i/>
-          <w:iCs/>
-        </w:rPr>
-        <w:t>score</w:t>
-      </w:r>
-      <w:r>
-        <w:t>, with higher scores indicating more optimal sites for OWF development. This ranking provides a clear prioritization of potential OWF locations that maximize the net economic benefit, considering both electricity generation and fishery impacts.</w:t>
+        <w:t xml:space="preserve">(Figure 4 illustrates this for </w:t>
+      </w:r>
+      <w:r>
+        <w:t xml:space="preserve">fishing; the cited papers illustrate it for tourism). </w:t>
       </w:r>
     </w:p>
     <w:p>
@@ -2371,25 +2958,49 @@
         <w:pStyle w:val="Heading2"/>
       </w:pPr>
       <w:r>
-        <w:t>4. Recommendations</w:t>
-      </w:r>
-    </w:p>
-    <w:p>
-      <w:r>
-        <w:t>(still working on it)</w:t>
-      </w:r>
-    </w:p>
-    <w:p>
-      <w:pPr>
-        <w:pStyle w:val="Heading2"/>
-      </w:pPr>
-      <w:r>
         <w:t>5. Conclusions</w:t>
       </w:r>
     </w:p>
     <w:p>
       <w:r>
-        <w:t>(still working on it)</w:t>
+        <w:t>For several years in several locations, the United States has started to manage the leasing of off-shore wind turbine sites to electricity generation companies</w:t>
+      </w:r>
+      <w:r>
+        <w:t xml:space="preserve"> in collaboration with relevant state governments</w:t>
+      </w:r>
+      <w:r>
+        <w:t>. Once</w:t>
+      </w:r>
+      <w:r>
+        <w:t xml:space="preserve"> a leasing period opens, </w:t>
+      </w:r>
+      <w:r>
+        <w:t xml:space="preserve">the process is a typical leasing situation: companies make bids and the government selects the best offer from amongst the bids. </w:t>
+      </w:r>
+      <w:r>
+        <w:t xml:space="preserve">The problem with this is, it foregrounds the concerns of the companies and does not integrate the concerns of stakeholders </w:t>
+      </w:r>
+      <w:r>
+        <w:t xml:space="preserve">(fishing interests, local communities, native tribes, tourism interests) into the process. </w:t>
+      </w:r>
+    </w:p>
+    <w:p>
+      <w:r>
+        <w:t xml:space="preserve">The paper develops a methodology that supports objectifying </w:t>
+      </w:r>
+      <w:r>
+        <w:t xml:space="preserve">stakeholder concerns and then comparing them with potential electrical income. Usaed alone, the methodology allows </w:t>
+      </w:r>
+      <w:r>
+        <w:t xml:space="preserve">the government to identify sites that are more and less adventageous relative to tradeoffs between profit and externalities. </w:t>
+      </w:r>
+      <w:r>
+        <w:t xml:space="preserve">Used with a political strategy of transfering money from lease incoming to disadvantaged stakeholders, it also suports the ability to mitigate externalities and build consensus amongst stakeholders about the viability of off-shore electricity generation. </w:t>
+      </w:r>
+    </w:p>
+    <w:p>
+      <w:r>
+        <w:t>Ideally, the Oregon government would take up the methodology immediately and use it while working with stakeholders to explore whether or not the postponed lease process should be restarted, and if it is, how it can be run in ways that attract bidders and honor stakeholder impacts.</w:t>
       </w:r>
     </w:p>
     <w:p>
@@ -2472,13 +3083,85 @@
       </w:r>
     </w:p>
     <w:p>
-      <w:pPr>
-        <w:ind w:firstLine="720"/>
-      </w:pPr>
-      <w:r>
-        <w:t>(23 more ref)</w:t>
-      </w:r>
-    </w:p>
+      <w:hyperlink r:id="rId19" w:history="1">
+        <w:r>
+          <w:rPr>
+            <w:rStyle w:val="Hyperlink"/>
+          </w:rPr>
+          <w:t>https://www.federalregister.gov/documents/2024/09/03/2024-19619/pacific-wind-lease-sale-2-for-commercial-leasing-for-wind-power-development-on-the-outer-continental</w:t>
+        </w:r>
+      </w:hyperlink>
+    </w:p>
+    <w:p>
+      <w:hyperlink r:id="rId20" w:history="1">
+        <w:r>
+          <w:rPr>
+            <w:rStyle w:val="Hyperlink"/>
+          </w:rPr>
+          <w:t>https://www.dfw.state.or.us/agency/docs/TRG%20Oregon%20fishing%20industry%202020-2021%20Report.pdf</w:t>
+        </w:r>
+      </w:hyperlink>
+    </w:p>
+    <w:p>
+      <w:hyperlink r:id="rId21" w:history="1">
+        <w:r>
+          <w:rPr>
+            <w:rStyle w:val="Hyperlink"/>
+          </w:rPr>
+          <w:t>https://www.dfw.state.or.us/MRP/regulations/commercial_fishing/overview.asp</w:t>
+        </w:r>
+      </w:hyperlink>
+    </w:p>
+    <w:p>
+      <w:hyperlink r:id="rId22" w:history="1">
+        <w:r>
+          <w:rPr>
+            <w:rStyle w:val="Hyperlink"/>
+          </w:rPr>
+          <w:t>https://seagrant.oregonstate.edu/guide-oregon</w:t>
+        </w:r>
+        <w:r>
+          <w:rPr>
+            <w:rStyle w:val="Hyperlink"/>
+          </w:rPr>
+          <w:t>-fisheries</w:t>
+        </w:r>
+      </w:hyperlink>
+    </w:p>
+    <w:p>
+      <w:hyperlink r:id="rId23" w:history="1">
+        <w:r>
+          <w:rPr>
+            <w:rStyle w:val="Hyperlink"/>
+          </w:rPr>
+          <w:t>https://www.oregonsadventurecoast.com/faq/</w:t>
+        </w:r>
+      </w:hyperlink>
+    </w:p>
+    <w:p>
+      <w:hyperlink r:id="rId24" w:history="1">
+        <w:r>
+          <w:rPr>
+            <w:rStyle w:val="Hyperlink"/>
+          </w:rPr>
+          <w:t>BOEM_2018-068.pdf</w:t>
+        </w:r>
+      </w:hyperlink>
+      <w:r>
+        <w:t xml:space="preserve"> </w:t>
+      </w:r>
+    </w:p>
+    <w:p>
+      <w:hyperlink r:id="rId25" w:history="1">
+        <w:r>
+          <w:rPr>
+            <w:rStyle w:val="Hyperlink"/>
+          </w:rPr>
+          <w:t>Microsoft Word - LPT March 29.docx</w:t>
+        </w:r>
+      </w:hyperlink>
+    </w:p>
+    <w:p/>
     <w:sectPr>
       <w:pgSz w:w="12240" w:h="15840"/>
       <w:pgMar w:top="1260" w:right="1440" w:bottom="1170" w:left="1440" w:header="720" w:footer="720" w:gutter="0"/>
@@ -2792,6 +3475,119 @@
     </w:lvl>
   </w:abstractNum>
   <w:abstractNum w:abstractNumId="2" w15:restartNumberingAfterBreak="0">
+    <w:nsid w:val="1CAF2ECB"/>
+    <w:multiLevelType w:val="hybridMultilevel"/>
+    <w:tmpl w:val="DD688E00"/>
+    <w:lvl w:ilvl="0" w:tplc="04090001">
+      <w:start w:val="1"/>
+      <w:numFmt w:val="bullet"/>
+      <w:lvlText w:val=""/>
+      <w:lvlJc w:val="left"/>
+      <w:pPr>
+        <w:ind w:left="780" w:hanging="360"/>
+      </w:pPr>
+      <w:rPr>
+        <w:rFonts w:ascii="Symbol" w:hAnsi="Symbol" w:hint="default"/>
+      </w:rPr>
+    </w:lvl>
+    <w:lvl w:ilvl="1" w:tplc="04090003">
+      <w:start w:val="1"/>
+      <w:numFmt w:val="bullet"/>
+      <w:lvlText w:val="o"/>
+      <w:lvlJc w:val="left"/>
+      <w:pPr>
+        <w:ind w:left="1500" w:hanging="360"/>
+      </w:pPr>
+      <w:rPr>
+        <w:rFonts w:ascii="Courier New" w:hAnsi="Courier New" w:cs="Courier New" w:hint="default"/>
+      </w:rPr>
+    </w:lvl>
+    <w:lvl w:ilvl="2" w:tplc="04090005" w:tentative="1">
+      <w:start w:val="1"/>
+      <w:numFmt w:val="bullet"/>
+      <w:lvlText w:val=""/>
+      <w:lvlJc w:val="left"/>
+      <w:pPr>
+        <w:ind w:left="2220" w:hanging="360"/>
+      </w:pPr>
+      <w:rPr>
+        <w:rFonts w:ascii="Wingdings" w:hAnsi="Wingdings" w:hint="default"/>
+      </w:rPr>
+    </w:lvl>
+    <w:lvl w:ilvl="3" w:tplc="04090001" w:tentative="1">
+      <w:start w:val="1"/>
+      <w:numFmt w:val="bullet"/>
+      <w:lvlText w:val=""/>
+      <w:lvlJc w:val="left"/>
+      <w:pPr>
+        <w:ind w:left="2940" w:hanging="360"/>
+      </w:pPr>
+      <w:rPr>
+        <w:rFonts w:ascii="Symbol" w:hAnsi="Symbol" w:hint="default"/>
+      </w:rPr>
+    </w:lvl>
+    <w:lvl w:ilvl="4" w:tplc="04090003" w:tentative="1">
+      <w:start w:val="1"/>
+      <w:numFmt w:val="bullet"/>
+      <w:lvlText w:val="o"/>
+      <w:lvlJc w:val="left"/>
+      <w:pPr>
+        <w:ind w:left="3660" w:hanging="360"/>
+      </w:pPr>
+      <w:rPr>
+        <w:rFonts w:ascii="Courier New" w:hAnsi="Courier New" w:cs="Courier New" w:hint="default"/>
+      </w:rPr>
+    </w:lvl>
+    <w:lvl w:ilvl="5" w:tplc="04090005" w:tentative="1">
+      <w:start w:val="1"/>
+      <w:numFmt w:val="bullet"/>
+      <w:lvlText w:val=""/>
+      <w:lvlJc w:val="left"/>
+      <w:pPr>
+        <w:ind w:left="4380" w:hanging="360"/>
+      </w:pPr>
+      <w:rPr>
+        <w:rFonts w:ascii="Wingdings" w:hAnsi="Wingdings" w:hint="default"/>
+      </w:rPr>
+    </w:lvl>
+    <w:lvl w:ilvl="6" w:tplc="04090001" w:tentative="1">
+      <w:start w:val="1"/>
+      <w:numFmt w:val="bullet"/>
+      <w:lvlText w:val=""/>
+      <w:lvlJc w:val="left"/>
+      <w:pPr>
+        <w:ind w:left="5100" w:hanging="360"/>
+      </w:pPr>
+      <w:rPr>
+        <w:rFonts w:ascii="Symbol" w:hAnsi="Symbol" w:hint="default"/>
+      </w:rPr>
+    </w:lvl>
+    <w:lvl w:ilvl="7" w:tplc="04090003" w:tentative="1">
+      <w:start w:val="1"/>
+      <w:numFmt w:val="bullet"/>
+      <w:lvlText w:val="o"/>
+      <w:lvlJc w:val="left"/>
+      <w:pPr>
+        <w:ind w:left="5820" w:hanging="360"/>
+      </w:pPr>
+      <w:rPr>
+        <w:rFonts w:ascii="Courier New" w:hAnsi="Courier New" w:cs="Courier New" w:hint="default"/>
+      </w:rPr>
+    </w:lvl>
+    <w:lvl w:ilvl="8" w:tplc="04090005" w:tentative="1">
+      <w:start w:val="1"/>
+      <w:numFmt w:val="bullet"/>
+      <w:lvlText w:val=""/>
+      <w:lvlJc w:val="left"/>
+      <w:pPr>
+        <w:ind w:left="6540" w:hanging="360"/>
+      </w:pPr>
+      <w:rPr>
+        <w:rFonts w:ascii="Wingdings" w:hAnsi="Wingdings" w:hint="default"/>
+      </w:rPr>
+    </w:lvl>
+  </w:abstractNum>
+  <w:abstractNum w:abstractNumId="3" w15:restartNumberingAfterBreak="0">
     <w:nsid w:val="38460394"/>
     <w:multiLevelType w:val="multilevel"/>
     <w:tmpl w:val="CFDA5F9E"/>
@@ -2940,7 +3736,7 @@
       </w:rPr>
     </w:lvl>
   </w:abstractNum>
-  <w:abstractNum w:abstractNumId="3" w15:restartNumberingAfterBreak="0">
+  <w:abstractNum w:abstractNumId="4" w15:restartNumberingAfterBreak="0">
     <w:nsid w:val="3DFA6BDC"/>
     <w:multiLevelType w:val="multilevel"/>
     <w:tmpl w:val="2BC0D778"/>
@@ -3089,7 +3885,7 @@
       </w:rPr>
     </w:lvl>
   </w:abstractNum>
-  <w:abstractNum w:abstractNumId="4" w15:restartNumberingAfterBreak="0">
+  <w:abstractNum w:abstractNumId="5" w15:restartNumberingAfterBreak="0">
     <w:nsid w:val="453D73EF"/>
     <w:multiLevelType w:val="multilevel"/>
     <w:tmpl w:val="B826057E"/>
@@ -3238,7 +4034,7 @@
       </w:rPr>
     </w:lvl>
   </w:abstractNum>
-  <w:abstractNum w:abstractNumId="5" w15:restartNumberingAfterBreak="0">
+  <w:abstractNum w:abstractNumId="6" w15:restartNumberingAfterBreak="0">
     <w:nsid w:val="6D1D5289"/>
     <w:multiLevelType w:val="multilevel"/>
     <w:tmpl w:val="1026C0A8"/>
@@ -3388,10 +4184,10 @@
     </w:lvl>
   </w:abstractNum>
   <w:num w:numId="1" w16cid:durableId="111824980">
-    <w:abstractNumId w:val="4"/>
+    <w:abstractNumId w:val="5"/>
   </w:num>
   <w:num w:numId="2" w16cid:durableId="1032612557">
-    <w:abstractNumId w:val="5"/>
+    <w:abstractNumId w:val="6"/>
   </w:num>
   <w:num w:numId="3" w16cid:durableId="843010881">
     <w:abstractNumId w:val="0"/>
@@ -3400,9 +4196,12 @@
     <w:abstractNumId w:val="1"/>
   </w:num>
   <w:num w:numId="5" w16cid:durableId="1770662721">
+    <w:abstractNumId w:val="4"/>
+  </w:num>
+  <w:num w:numId="6" w16cid:durableId="1504708386">
     <w:abstractNumId w:val="3"/>
   </w:num>
-  <w:num w:numId="6" w16cid:durableId="1504708386">
+  <w:num w:numId="7" w16cid:durableId="861363773">
     <w:abstractNumId w:val="2"/>
   </w:num>
 </w:numbering>
@@ -4405,15 +5204,28 @@
     <w:uiPriority w:val="35"/>
     <w:unhideWhenUsed/>
     <w:qFormat/>
-    <w:rsid w:val="00A8276F"/>
+    <w:rsid w:val="00B575DE"/>
     <w:pPr>
       <w:spacing w:after="0" w:line="240" w:lineRule="auto"/>
+      <w:jc w:val="center"/>
     </w:pPr>
     <w:rPr>
       <w:i/>
       <w:color w:val="0E2841" w:themeColor="text2"/>
       <w:sz w:val="22"/>
       <w:szCs w:val="18"/>
+    </w:rPr>
+  </w:style>
+  <w:style w:type="character" w:styleId="FollowedHyperlink">
+    <w:name w:val="FollowedHyperlink"/>
+    <w:basedOn w:val="DefaultParagraphFont"/>
+    <w:uiPriority w:val="99"/>
+    <w:semiHidden/>
+    <w:unhideWhenUsed/>
+    <w:rsid w:val="00E954B3"/>
+    <w:rPr>
+      <w:color w:val="96607D" w:themeColor="followedHyperlink"/>
+      <w:u w:val="single"/>
     </w:rPr>
   </w:style>
 </w:styles>
@@ -4721,7 +5533,7 @@
   <CompanyAddress/>
   <CompanyPhone/>
   <CompanyFax/>
-  <CompanyEmail>SwartzSt@oregonstate.edu</CompanyEmail>
+  <CompanyEmail>swartzst@oregonstate.edu</CompanyEmail>
 </CoverPageProperties>
 </file>
 

</xml_diff>